<commit_message>
aggiornato flowchart magazzino ultimo
</commit_message>
<xml_diff>
--- a/Documentazione/Documentazione e-commerce sportivo.docx
+++ b/Documentazione/Documentazione e-commerce sportivo.docx
@@ -2527,8 +2527,6 @@
           <w:u w:val="single"/>
         </w:rPr>
       </w:pPr>
-      <w:bookmarkStart w:id="0" w:name="_GoBack"/>
-      <w:bookmarkEnd w:id="0"/>
     </w:p>
     <w:p>
       <w:pPr>
@@ -2543,21 +2541,21 @@
         </w:rPr>
         <w:lastRenderedPageBreak/>
         <w:drawing>
-          <wp:anchor distT="0" distB="0" distL="114300" distR="114300" simplePos="0" relativeHeight="251659264" behindDoc="0" locked="0" layoutInCell="1" allowOverlap="1" wp14:anchorId="46688F17" wp14:editId="44DBE70F">
+          <wp:anchor distT="0" distB="0" distL="114300" distR="114300" simplePos="0" relativeHeight="251659264" behindDoc="0" locked="0" layoutInCell="1" allowOverlap="1" wp14:anchorId="46688F17" wp14:editId="59DF3DE5">
             <wp:simplePos x="0" y="0"/>
             <wp:positionH relativeFrom="page">
-              <wp:posOffset>690245</wp:posOffset>
+              <wp:posOffset>692150</wp:posOffset>
             </wp:positionH>
             <wp:positionV relativeFrom="paragraph">
-              <wp:posOffset>80010</wp:posOffset>
+              <wp:posOffset>701675</wp:posOffset>
             </wp:positionV>
-            <wp:extent cx="2446655" cy="4389120"/>
-            <wp:effectExtent l="0" t="0" r="0" b="0"/>
+            <wp:extent cx="2446655" cy="3140710"/>
+            <wp:effectExtent l="0" t="0" r="0" b="2540"/>
             <wp:wrapThrough wrapText="bothSides">
               <wp:wrapPolygon edited="0">
                 <wp:start x="0" y="0"/>
-                <wp:lineTo x="0" y="21469"/>
-                <wp:lineTo x="21359" y="21469"/>
+                <wp:lineTo x="0" y="21486"/>
+                <wp:lineTo x="21359" y="21486"/>
                 <wp:lineTo x="21359" y="0"/>
                 <wp:lineTo x="0" y="0"/>
               </wp:wrapPolygon>
@@ -2583,7 +2581,6 @@
                         </a:ext>
                       </a:extLst>
                     </a:blip>
-                    <a:srcRect/>
                     <a:stretch>
                       <a:fillRect/>
                     </a:stretch>
@@ -2591,7 +2588,7 @@
                   <pic:spPr bwMode="auto">
                     <a:xfrm>
                       <a:off x="0" y="0"/>
-                      <a:ext cx="2446655" cy="4389120"/>
+                      <a:ext cx="2446655" cy="3140710"/>
                     </a:xfrm>
                     <a:prstGeom prst="rect">
                       <a:avLst/>
@@ -2771,7 +2768,15 @@
         <w:rPr>
           <w:rFonts w:ascii="Times New Roman" w:hAnsi="Times New Roman" w:cs="Times New Roman"/>
         </w:rPr>
-        <w:t>ella gestione magazzino</w:t>
+        <w:t>ella ges</w:t>
+      </w:r>
+      <w:bookmarkStart w:id="0" w:name="_GoBack"/>
+      <w:bookmarkEnd w:id="0"/>
+      <w:r>
+        <w:rPr>
+          <w:rFonts w:ascii="Times New Roman" w:hAnsi="Times New Roman" w:cs="Times New Roman"/>
+        </w:rPr>
+        <w:t>tione magazzino</w:t>
       </w:r>
       <w:r>
         <w:rPr>
@@ -3473,6 +3478,7 @@
         <w:docPartUnique/>
       </w:docPartObj>
     </w:sdtPr>
+    <w:sdtEndPr/>
     <w:sdtContent>
       <w:p>
         <w:pPr>

</xml_diff>

<commit_message>
Riorganizzata gestione registrazione da parte dell'amministratore + Accorpato diagramma entità relazionali nel doc word
</commit_message>
<xml_diff>
--- a/Documentazione/Documentazione e-commerce sportivo.docx
+++ b/Documentazione/Documentazione e-commerce sportivo.docx
@@ -1191,112 +1191,13 @@
         <w:rPr>
           <w:rFonts w:ascii="Times New Roman" w:hAnsi="Times New Roman" w:cs="Times New Roman"/>
         </w:rPr>
-        <w:t xml:space="preserve">, che una volta inseriti i dati nelle apposite tabelle, vi assegnerà un Id univoco. </w:t>
-      </w:r>
-    </w:p>
-    <w:p>
-      <w:pPr>
-        <w:spacing w:after="0"/>
-        <w:rPr>
-          <w:rFonts w:ascii="Times New Roman" w:hAnsi="Times New Roman" w:cs="Times New Roman"/>
-        </w:rPr>
-      </w:pPr>
-      <w:r>
-        <w:rPr>
-          <w:rFonts w:ascii="Times New Roman" w:hAnsi="Times New Roman" w:cs="Times New Roman"/>
-        </w:rPr>
-        <w:t xml:space="preserve">Considerata la classificazione degli utenti, la UI registrazione rimarrà praticamente invariata per ognuno, ed in particolare </w:t>
-      </w:r>
-      <w:proofErr w:type="spellStart"/>
-      <w:r>
-        <w:rPr>
-          <w:rFonts w:ascii="Times New Roman" w:hAnsi="Times New Roman" w:cs="Times New Roman"/>
-        </w:rPr>
-        <w:t>preved</w:t>
-      </w:r>
-      <w:r>
-        <w:rPr>
-          <w:rFonts w:ascii="Times New Roman" w:hAnsi="Times New Roman" w:cs="Times New Roman"/>
-        </w:rPr>
-        <w:t>e</w:t>
-      </w:r>
-      <w:r>
-        <w:rPr>
-          <w:rFonts w:ascii="Times New Roman" w:hAnsi="Times New Roman" w:cs="Times New Roman"/>
-        </w:rPr>
-        <w:t>rà</w:t>
-      </w:r>
-      <w:proofErr w:type="spellEnd"/>
-      <w:r>
-        <w:rPr>
-          <w:rFonts w:ascii="Times New Roman" w:hAnsi="Times New Roman" w:cs="Times New Roman"/>
-        </w:rPr>
-        <w:t xml:space="preserve"> un</w:t>
-      </w:r>
-      <w:r>
-        <w:rPr>
-          <w:rFonts w:ascii="Times New Roman" w:hAnsi="Times New Roman" w:cs="Times New Roman"/>
-        </w:rPr>
-        <w:t>a</w:t>
-      </w:r>
-      <w:r>
-        <w:rPr>
-          <w:rFonts w:ascii="Times New Roman" w:hAnsi="Times New Roman" w:cs="Times New Roman"/>
-        </w:rPr>
-        <w:t xml:space="preserve"> </w:t>
-      </w:r>
-      <w:proofErr w:type="spellStart"/>
-      <w:r>
-        <w:rPr>
-          <w:rFonts w:ascii="Times New Roman" w:hAnsi="Times New Roman" w:cs="Times New Roman"/>
-        </w:rPr>
-        <w:t>form</w:t>
-      </w:r>
-      <w:proofErr w:type="spellEnd"/>
-      <w:r>
-        <w:rPr>
-          <w:rFonts w:ascii="Times New Roman" w:hAnsi="Times New Roman" w:cs="Times New Roman"/>
-        </w:rPr>
-        <w:t xml:space="preserve"> con l’inserimento dei seguenti campi di testo: </w:t>
-      </w:r>
-      <w:r>
-        <w:rPr>
-          <w:rFonts w:ascii="Times New Roman" w:hAnsi="Times New Roman" w:cs="Times New Roman"/>
-        </w:rPr>
-        <w:t>N</w:t>
-      </w:r>
-      <w:r>
-        <w:rPr>
-          <w:rFonts w:ascii="Times New Roman" w:hAnsi="Times New Roman" w:cs="Times New Roman"/>
-        </w:rPr>
-        <w:t xml:space="preserve">ome, Cognome, Username, Password, Conferma password e </w:t>
-      </w:r>
-      <w:r>
-        <w:rPr>
-          <w:rFonts w:ascii="Times New Roman" w:hAnsi="Times New Roman" w:cs="Times New Roman"/>
-          <w:u w:val="single"/>
-        </w:rPr>
-        <w:t>l’</w:t>
-      </w:r>
-      <w:r>
-        <w:rPr>
-          <w:rFonts w:ascii="Times New Roman" w:hAnsi="Times New Roman" w:cs="Times New Roman"/>
-          <w:u w:val="single"/>
-        </w:rPr>
-        <w:t>E</w:t>
-      </w:r>
-      <w:r>
-        <w:rPr>
-          <w:rFonts w:ascii="Times New Roman" w:hAnsi="Times New Roman" w:cs="Times New Roman"/>
-          <w:u w:val="single"/>
-        </w:rPr>
-        <w:t>mail</w:t>
-      </w:r>
-      <w:r>
-        <w:rPr>
-          <w:rFonts w:ascii="Times New Roman" w:hAnsi="Times New Roman" w:cs="Times New Roman"/>
-        </w:rPr>
-        <w:t>. Tutti i campi sono obbligatori, quindi all’utente non verrà permesso di poter lasciare un campo vuoto, inoltre, logicamente il campo “password” e il campo “conferma password” dovranno corrispondere.</w:t>
+        <w:t xml:space="preserve">, che una volta inseritili </w:t>
+      </w:r>
+      <w:r>
+        <w:rPr>
+          <w:rFonts w:ascii="Times New Roman" w:hAnsi="Times New Roman" w:cs="Times New Roman"/>
+        </w:rPr>
+        <w:t xml:space="preserve">nelle apposite tabelle, vi assegnerà un Id univoco. </w:t>
       </w:r>
     </w:p>
     <w:p>
@@ -1312,26 +1213,18 @@
           <w:lang w:eastAsia="it-IT"/>
         </w:rPr>
         <w:drawing>
-          <wp:anchor distT="0" distB="0" distL="114300" distR="114300" simplePos="0" relativeHeight="251658240" behindDoc="0" locked="0" layoutInCell="1" allowOverlap="1" wp14:anchorId="1F6F9AC1" wp14:editId="77DCD224">
+          <wp:anchor distT="0" distB="0" distL="114300" distR="114300" simplePos="0" relativeHeight="251660288" behindDoc="0" locked="0" layoutInCell="1" allowOverlap="1" wp14:anchorId="213F8CC2" wp14:editId="1DA4D4BE">
             <wp:simplePos x="0" y="0"/>
-            <wp:positionH relativeFrom="margin">
-              <wp:align>left</wp:align>
+            <wp:positionH relativeFrom="column">
+              <wp:posOffset>-3810</wp:posOffset>
             </wp:positionH>
             <wp:positionV relativeFrom="paragraph">
-              <wp:posOffset>5715</wp:posOffset>
+              <wp:posOffset>5080</wp:posOffset>
             </wp:positionV>
-            <wp:extent cx="1657985" cy="2707005"/>
+            <wp:extent cx="1912620" cy="3931920"/>
             <wp:effectExtent l="0" t="0" r="0" b="0"/>
-            <wp:wrapThrough wrapText="bothSides">
-              <wp:wrapPolygon edited="0">
-                <wp:start x="0" y="0"/>
-                <wp:lineTo x="0" y="21433"/>
-                <wp:lineTo x="21344" y="21433"/>
-                <wp:lineTo x="21344" y="0"/>
-                <wp:lineTo x="0" y="0"/>
-              </wp:wrapPolygon>
-            </wp:wrapThrough>
-            <wp:docPr id="3" name="Immagine 3"/>
+            <wp:wrapSquare wrapText="bothSides"/>
+            <wp:docPr id="1" name="Immagine 1"/>
             <wp:cNvGraphicFramePr>
               <a:graphicFrameLocks xmlns:a="http://schemas.openxmlformats.org/drawingml/2006/main" noChangeAspect="1"/>
             </wp:cNvGraphicFramePr>
@@ -1339,44 +1232,37 @@
               <a:graphicData uri="http://schemas.openxmlformats.org/drawingml/2006/picture">
                 <pic:pic xmlns:pic="http://schemas.openxmlformats.org/drawingml/2006/picture">
                   <pic:nvPicPr>
-                    <pic:cNvPr id="0" name="Picture 3"/>
-                    <pic:cNvPicPr>
-                      <a:picLocks noChangeAspect="1" noChangeArrowheads="1"/>
-                    </pic:cNvPicPr>
+                    <pic:cNvPr id="1" name="registrazione.PNG"/>
+                    <pic:cNvPicPr/>
                   </pic:nvPicPr>
                   <pic:blipFill>
-                    <a:blip r:embed="rId7">
+                    <a:blip r:embed="rId7" cstate="print">
                       <a:extLst>
                         <a:ext uri="{28A0092B-C50C-407E-A947-70E740481C1C}">
                           <a14:useLocalDpi xmlns:a14="http://schemas.microsoft.com/office/drawing/2010/main" val="0"/>
                         </a:ext>
                       </a:extLst>
                     </a:blip>
-                    <a:srcRect/>
                     <a:stretch>
                       <a:fillRect/>
                     </a:stretch>
                   </pic:blipFill>
-                  <pic:spPr bwMode="auto">
+                  <pic:spPr>
                     <a:xfrm>
                       <a:off x="0" y="0"/>
-                      <a:ext cx="1666810" cy="2721515"/>
+                      <a:ext cx="1912620" cy="3931920"/>
                     </a:xfrm>
                     <a:prstGeom prst="rect">
                       <a:avLst/>
                     </a:prstGeom>
-                    <a:noFill/>
-                    <a:ln>
-                      <a:noFill/>
-                    </a:ln>
                   </pic:spPr>
                 </pic:pic>
               </a:graphicData>
             </a:graphic>
-            <wp14:sizeRelH relativeFrom="margin">
+            <wp14:sizeRelH relativeFrom="page">
               <wp14:pctWidth>0</wp14:pctWidth>
             </wp14:sizeRelH>
-            <wp14:sizeRelV relativeFrom="margin">
+            <wp14:sizeRelV relativeFrom="page">
               <wp14:pctHeight>0</wp14:pctHeight>
             </wp14:sizeRelV>
           </wp:anchor>
@@ -1386,6 +1272,109 @@
         <w:rPr>
           <w:rFonts w:ascii="Times New Roman" w:hAnsi="Times New Roman" w:cs="Times New Roman"/>
         </w:rPr>
+        <w:t>Considerata la classificazione degli utenti, la UI registrazione rimarrà praticamente invariata per ognuno</w:t>
+      </w:r>
+      <w:r>
+        <w:rPr>
+          <w:rFonts w:ascii="Times New Roman" w:hAnsi="Times New Roman" w:cs="Times New Roman"/>
+        </w:rPr>
+        <w:t xml:space="preserve"> di essi</w:t>
+      </w:r>
+      <w:r>
+        <w:rPr>
+          <w:rFonts w:ascii="Times New Roman" w:hAnsi="Times New Roman" w:cs="Times New Roman"/>
+        </w:rPr>
+        <w:t>, ed in particolare prevedrà un</w:t>
+      </w:r>
+      <w:r>
+        <w:rPr>
+          <w:rFonts w:ascii="Times New Roman" w:hAnsi="Times New Roman" w:cs="Times New Roman"/>
+        </w:rPr>
+        <w:t>a</w:t>
+      </w:r>
+      <w:r>
+        <w:rPr>
+          <w:rFonts w:ascii="Times New Roman" w:hAnsi="Times New Roman" w:cs="Times New Roman"/>
+        </w:rPr>
+        <w:t xml:space="preserve"> </w:t>
+      </w:r>
+      <w:proofErr w:type="spellStart"/>
+      <w:r>
+        <w:rPr>
+          <w:rFonts w:ascii="Times New Roman" w:hAnsi="Times New Roman" w:cs="Times New Roman"/>
+        </w:rPr>
+        <w:t>form</w:t>
+      </w:r>
+      <w:proofErr w:type="spellEnd"/>
+      <w:r>
+        <w:rPr>
+          <w:rFonts w:ascii="Times New Roman" w:hAnsi="Times New Roman" w:cs="Times New Roman"/>
+        </w:rPr>
+        <w:t xml:space="preserve"> con l’inserimento dei seguenti campi di testo: </w:t>
+      </w:r>
+      <w:r>
+        <w:rPr>
+          <w:rFonts w:ascii="Times New Roman" w:hAnsi="Times New Roman" w:cs="Times New Roman"/>
+        </w:rPr>
+        <w:t>N</w:t>
+      </w:r>
+      <w:r>
+        <w:rPr>
+          <w:rFonts w:ascii="Times New Roman" w:hAnsi="Times New Roman" w:cs="Times New Roman"/>
+        </w:rPr>
+        <w:t xml:space="preserve">ome, Cognome, Username, Password, Conferma password e </w:t>
+      </w:r>
+      <w:r>
+        <w:rPr>
+          <w:rFonts w:ascii="Times New Roman" w:hAnsi="Times New Roman" w:cs="Times New Roman"/>
+          <w:u w:val="single"/>
+        </w:rPr>
+        <w:t>l’</w:t>
+      </w:r>
+      <w:r>
+        <w:rPr>
+          <w:rFonts w:ascii="Times New Roman" w:hAnsi="Times New Roman" w:cs="Times New Roman"/>
+          <w:u w:val="single"/>
+        </w:rPr>
+        <w:t>E</w:t>
+      </w:r>
+      <w:r>
+        <w:rPr>
+          <w:rFonts w:ascii="Times New Roman" w:hAnsi="Times New Roman" w:cs="Times New Roman"/>
+          <w:u w:val="single"/>
+        </w:rPr>
+        <w:t>mail</w:t>
+      </w:r>
+      <w:r>
+        <w:rPr>
+          <w:rFonts w:ascii="Times New Roman" w:hAnsi="Times New Roman" w:cs="Times New Roman"/>
+        </w:rPr>
+        <w:t>. Tutti i campi sono obbligatori, quindi all’utente non verrà permesso di poter lasciare un campo vuoto, inoltre, logicamente</w:t>
+      </w:r>
+      <w:r>
+        <w:rPr>
+          <w:rFonts w:ascii="Times New Roman" w:hAnsi="Times New Roman" w:cs="Times New Roman"/>
+        </w:rPr>
+        <w:t>,</w:t>
+      </w:r>
+      <w:r>
+        <w:rPr>
+          <w:rFonts w:ascii="Times New Roman" w:hAnsi="Times New Roman" w:cs="Times New Roman"/>
+        </w:rPr>
+        <w:t xml:space="preserve"> il campo “password” e il campo “conferma password” dovranno corrispondere.</w:t>
+      </w:r>
+    </w:p>
+    <w:p>
+      <w:pPr>
+        <w:spacing w:after="0"/>
+        <w:rPr>
+          <w:rFonts w:ascii="Times New Roman" w:hAnsi="Times New Roman" w:cs="Times New Roman"/>
+        </w:rPr>
+      </w:pPr>
+      <w:r>
+        <w:rPr>
+          <w:rFonts w:ascii="Times New Roman" w:hAnsi="Times New Roman" w:cs="Times New Roman"/>
+        </w:rPr>
         <w:t xml:space="preserve">In fondo </w:t>
       </w:r>
       <w:r>
@@ -1419,26 +1408,50 @@
         <w:rPr>
           <w:rFonts w:ascii="Times New Roman" w:hAnsi="Times New Roman" w:cs="Times New Roman"/>
         </w:rPr>
-        <w:t>bottoni ,</w:t>
+        <w:t>bo</w:t>
+      </w:r>
+      <w:r>
+        <w:rPr>
+          <w:rFonts w:ascii="Times New Roman" w:hAnsi="Times New Roman" w:cs="Times New Roman"/>
+        </w:rPr>
+        <w:t>ttoni ,</w:t>
       </w:r>
       <w:proofErr w:type="gramEnd"/>
       <w:r>
         <w:rPr>
           <w:rFonts w:ascii="Times New Roman" w:hAnsi="Times New Roman" w:cs="Times New Roman"/>
         </w:rPr>
-        <w:t xml:space="preserve"> “conferma” e “annulla”: cliccando “conferma”, nel caso tutte le condizioni siano state rispettate, l’utente verrà registrato ed inserito nel data base e</w:t>
-      </w:r>
-      <w:r>
-        <w:rPr>
-          <w:rFonts w:ascii="Times New Roman" w:hAnsi="Times New Roman" w:cs="Times New Roman"/>
-        </w:rPr>
-        <w:t>d</w:t>
-      </w:r>
-      <w:r>
-        <w:rPr>
-          <w:rFonts w:ascii="Times New Roman" w:hAnsi="Times New Roman" w:cs="Times New Roman"/>
-        </w:rPr>
-        <w:t xml:space="preserve"> avrà accesso alla propria home-page privata.</w:t>
+        <w:t xml:space="preserve"> “conferma” e “annulla”, i cui scopi saranno rispettivamente di registrare ed inserire l’utente</w:t>
+      </w:r>
+      <w:r>
+        <w:rPr>
+          <w:rFonts w:ascii="Times New Roman" w:hAnsi="Times New Roman" w:cs="Times New Roman"/>
+        </w:rPr>
+        <w:t xml:space="preserve"> nel data base </w:t>
+      </w:r>
+      <w:r>
+        <w:rPr>
+          <w:rFonts w:ascii="Times New Roman" w:hAnsi="Times New Roman" w:cs="Times New Roman"/>
+        </w:rPr>
+        <w:t>permettendogli l’</w:t>
+      </w:r>
+      <w:r>
+        <w:rPr>
+          <w:rFonts w:ascii="Times New Roman" w:hAnsi="Times New Roman" w:cs="Times New Roman"/>
+        </w:rPr>
+        <w:t>accesso alla propria home-page privata</w:t>
+      </w:r>
+      <w:r>
+        <w:rPr>
+          <w:rFonts w:ascii="Times New Roman" w:hAnsi="Times New Roman" w:cs="Times New Roman"/>
+        </w:rPr>
+        <w:t>, solo ed esclusivamente una volta verificate le condizioni sopracitate ; per quanto riguarda il bottone annulla, riporterà l’utente all’home-page-riservata</w:t>
+      </w:r>
+      <w:r>
+        <w:rPr>
+          <w:rFonts w:ascii="Times New Roman" w:hAnsi="Times New Roman" w:cs="Times New Roman"/>
+        </w:rPr>
+        <w:t>.</w:t>
       </w:r>
       <w:r>
         <w:rPr>
@@ -1466,14 +1479,6 @@
         </w:rPr>
         <w:t>Cliccando “annulla” l’utente verrà riportato sulla home pubblica.</w:t>
       </w:r>
-    </w:p>
-    <w:p>
-      <w:pPr>
-        <w:spacing w:after="0"/>
-        <w:rPr>
-          <w:rFonts w:ascii="Times New Roman" w:hAnsi="Times New Roman" w:cs="Times New Roman"/>
-        </w:rPr>
-      </w:pPr>
     </w:p>
     <w:p>
       <w:pPr>
@@ -1857,6 +1862,7 @@
         <w:rPr>
           <w:rFonts w:ascii="Times New Roman" w:hAnsi="Times New Roman" w:cs="Times New Roman"/>
         </w:rPr>
+        <w:lastRenderedPageBreak/>
         <w:t>Cliente può visualizzarne i dettagli e aggiungerlo al carrello, il quale potrà essere visualizzato e/o</w:t>
       </w:r>
     </w:p>
@@ -1911,7 +1917,6 @@
         <w:rPr>
           <w:rFonts w:ascii="Times New Roman" w:hAnsi="Times New Roman" w:cs="Times New Roman"/>
         </w:rPr>
-        <w:lastRenderedPageBreak/>
         <w:t>Se il pagamento</w:t>
       </w:r>
       <w:r>
@@ -2332,7 +2337,6 @@
         </w:rPr>
       </w:pPr>
       <w:bookmarkStart w:id="0" w:name="_GoBack"/>
-      <w:bookmarkEnd w:id="0"/>
       <w:r>
         <w:rPr>
           <w:rFonts w:ascii="Times New Roman" w:hAnsi="Times New Roman" w:cs="Times New Roman"/>
@@ -2340,9 +2344,9 @@
           <w:lang w:eastAsia="it-IT"/>
         </w:rPr>
         <w:drawing>
-          <wp:inline distT="0" distB="0" distL="0" distR="0" wp14:anchorId="555429A4" wp14:editId="5D70887E">
-            <wp:extent cx="3114675" cy="2628265"/>
-            <wp:effectExtent l="0" t="0" r="9525" b="635"/>
+          <wp:inline distT="0" distB="0" distL="0" distR="0" wp14:anchorId="555429A4" wp14:editId="29973B8C">
+            <wp:extent cx="3985260" cy="3039249"/>
+            <wp:effectExtent l="0" t="0" r="0" b="8890"/>
             <wp:docPr id="2" name="Immagine 2"/>
             <wp:cNvGraphicFramePr>
               <a:graphicFrameLocks xmlns:a="http://schemas.openxmlformats.org/drawingml/2006/main" noChangeAspect="1"/>
@@ -2369,7 +2373,7 @@
                   <pic:spPr>
                     <a:xfrm>
                       <a:off x="0" y="0"/>
-                      <a:ext cx="3121782" cy="2634262"/>
+                      <a:ext cx="4006834" cy="3055702"/>
                     </a:xfrm>
                     <a:prstGeom prst="rect">
                       <a:avLst/>
@@ -2381,6 +2385,7 @@
           </wp:inline>
         </w:drawing>
       </w:r>
+      <w:bookmarkEnd w:id="0"/>
     </w:p>
     <w:p>
       <w:pPr>
@@ -2561,22 +2566,22 @@
         </w:rPr>
         <w:lastRenderedPageBreak/>
         <w:drawing>
-          <wp:anchor distT="0" distB="0" distL="114300" distR="114300" simplePos="0" relativeHeight="251659264" behindDoc="0" locked="0" layoutInCell="1" allowOverlap="1" wp14:anchorId="46688F17" wp14:editId="59DF3DE5">
+          <wp:anchor distT="0" distB="0" distL="114300" distR="114300" simplePos="0" relativeHeight="251659264" behindDoc="0" locked="0" layoutInCell="1" allowOverlap="1" wp14:anchorId="46688F17" wp14:editId="6C807EA2">
             <wp:simplePos x="0" y="0"/>
             <wp:positionH relativeFrom="page">
-              <wp:posOffset>692150</wp:posOffset>
+              <wp:posOffset>693420</wp:posOffset>
             </wp:positionH>
             <wp:positionV relativeFrom="paragraph">
-              <wp:posOffset>701675</wp:posOffset>
+              <wp:posOffset>106045</wp:posOffset>
             </wp:positionV>
-            <wp:extent cx="2446655" cy="3140710"/>
-            <wp:effectExtent l="0" t="0" r="0" b="2540"/>
+            <wp:extent cx="3192780" cy="4450080"/>
+            <wp:effectExtent l="0" t="0" r="7620" b="7620"/>
             <wp:wrapThrough wrapText="bothSides">
               <wp:wrapPolygon edited="0">
                 <wp:start x="0" y="0"/>
-                <wp:lineTo x="0" y="21486"/>
-                <wp:lineTo x="21359" y="21486"/>
-                <wp:lineTo x="21359" y="0"/>
+                <wp:lineTo x="0" y="21545"/>
+                <wp:lineTo x="21523" y="21545"/>
+                <wp:lineTo x="21523" y="0"/>
                 <wp:lineTo x="0" y="0"/>
               </wp:wrapPolygon>
             </wp:wrapThrough>
@@ -2608,7 +2613,7 @@
                   <pic:spPr bwMode="auto">
                     <a:xfrm>
                       <a:off x="0" y="0"/>
-                      <a:ext cx="2446655" cy="3140710"/>
+                      <a:ext cx="3192780" cy="4450080"/>
                     </a:xfrm>
                     <a:prstGeom prst="rect">
                       <a:avLst/>
@@ -3201,7 +3206,6 @@
     <w:p>
       <w:pPr>
         <w:spacing w:after="0"/>
-        <w:jc w:val="center"/>
         <w:rPr>
           <w:rFonts w:ascii="Times New Roman" w:hAnsi="Times New Roman" w:cs="Times New Roman"/>
           <w:i/>
@@ -3215,71 +3219,38 @@
         <w:jc w:val="center"/>
         <w:rPr>
           <w:rFonts w:ascii="Times New Roman" w:hAnsi="Times New Roman" w:cs="Times New Roman"/>
+        </w:rPr>
+      </w:pPr>
+      <w:r>
+        <w:rPr>
+          <w:rFonts w:ascii="Times New Roman" w:hAnsi="Times New Roman" w:cs="Times New Roman"/>
           <w:i/>
           <w:iCs/>
         </w:rPr>
-      </w:pPr>
-    </w:p>
-    <w:p>
-      <w:pPr>
-        <w:spacing w:after="0"/>
-        <w:jc w:val="center"/>
+        <w:t xml:space="preserve">Entità </w:t>
+      </w:r>
+      <w:r>
         <w:rPr>
           <w:rFonts w:ascii="Times New Roman" w:hAnsi="Times New Roman" w:cs="Times New Roman"/>
           <w:i/>
           <w:iCs/>
         </w:rPr>
-      </w:pPr>
-    </w:p>
-    <w:p>
-      <w:pPr>
-        <w:spacing w:after="0"/>
-        <w:jc w:val="center"/>
+        <w:t xml:space="preserve">e </w:t>
+      </w:r>
+      <w:r>
         <w:rPr>
           <w:rFonts w:ascii="Times New Roman" w:hAnsi="Times New Roman" w:cs="Times New Roman"/>
           <w:i/>
           <w:iCs/>
         </w:rPr>
-      </w:pPr>
-    </w:p>
-    <w:p>
-      <w:pPr>
-        <w:spacing w:after="0"/>
-        <w:jc w:val="center"/>
-        <w:rPr>
-          <w:rFonts w:ascii="Times New Roman" w:hAnsi="Times New Roman" w:cs="Times New Roman"/>
-        </w:rPr>
-      </w:pPr>
+        <w:t>relazion</w:t>
+      </w:r>
       <w:r>
         <w:rPr>
           <w:rFonts w:ascii="Times New Roman" w:hAnsi="Times New Roman" w:cs="Times New Roman"/>
           <w:i/>
           <w:iCs/>
         </w:rPr>
-        <w:t xml:space="preserve">Entità </w:t>
-      </w:r>
-      <w:r>
-        <w:rPr>
-          <w:rFonts w:ascii="Times New Roman" w:hAnsi="Times New Roman" w:cs="Times New Roman"/>
-          <w:i/>
-          <w:iCs/>
-        </w:rPr>
-        <w:t xml:space="preserve">e </w:t>
-      </w:r>
-      <w:r>
-        <w:rPr>
-          <w:rFonts w:ascii="Times New Roman" w:hAnsi="Times New Roman" w:cs="Times New Roman"/>
-          <w:i/>
-          <w:iCs/>
-        </w:rPr>
-        <w:t>relazion</w:t>
-      </w:r>
-      <w:r>
-        <w:rPr>
-          <w:rFonts w:ascii="Times New Roman" w:hAnsi="Times New Roman" w:cs="Times New Roman"/>
-          <w:i/>
-          <w:iCs/>
-        </w:rPr>
         <w:t>i</w:t>
       </w:r>
     </w:p>
@@ -3304,14 +3275,13 @@
         <w:rPr>
           <w:rFonts w:ascii="Times New Roman" w:hAnsi="Times New Roman" w:cs="Times New Roman"/>
           <w:noProof/>
-          <w:u w:val="single"/>
           <w:lang w:eastAsia="it-IT"/>
         </w:rPr>
         <w:drawing>
-          <wp:inline distT="0" distB="0" distL="0" distR="0" wp14:anchorId="5AF900CC" wp14:editId="54B14E52">
-            <wp:extent cx="4927676" cy="3035808"/>
-            <wp:effectExtent l="0" t="0" r="6350" b="0"/>
-            <wp:docPr id="6" name="Immagine 6" descr="Immagine che contiene mappa&#10;&#10;Descrizione generata automaticamente"/>
+          <wp:inline distT="0" distB="0" distL="0" distR="0" wp14:anchorId="4CF93421" wp14:editId="355152E3">
+            <wp:extent cx="6720840" cy="4757449"/>
+            <wp:effectExtent l="0" t="0" r="3810" b="5080"/>
+            <wp:docPr id="7" name="Immagine 7"/>
             <wp:cNvGraphicFramePr>
               <a:graphicFrameLocks xmlns:a="http://schemas.openxmlformats.org/drawingml/2006/main" noChangeAspect="1"/>
             </wp:cNvGraphicFramePr>
@@ -3319,7 +3289,7 @@
               <a:graphicData uri="http://schemas.openxmlformats.org/drawingml/2006/picture">
                 <pic:pic xmlns:pic="http://schemas.openxmlformats.org/drawingml/2006/picture">
                   <pic:nvPicPr>
-                    <pic:cNvPr id="6" name="Entità.PNG"/>
+                    <pic:cNvPr id="7" name="Entità.PNG"/>
                     <pic:cNvPicPr/>
                   </pic:nvPicPr>
                   <pic:blipFill>
@@ -3337,7 +3307,7 @@
                   <pic:spPr>
                     <a:xfrm>
                       <a:off x="0" y="0"/>
-                      <a:ext cx="4968548" cy="3060988"/>
+                      <a:ext cx="6732982" cy="4766044"/>
                     </a:xfrm>
                     <a:prstGeom prst="rect">
                       <a:avLst/>
@@ -3498,7 +3468,7 @@
           <w:rPr>
             <w:noProof/>
           </w:rPr>
-          <w:t>3</w:t>
+          <w:t>6</w:t>
         </w:r>
         <w:r>
           <w:fldChar w:fldCharType="end"/>

</xml_diff>

<commit_message>
modifiche descrizione flowchart magazzino
</commit_message>
<xml_diff>
--- a/Documentazione/Documentazione e-commerce sportivo.docx
+++ b/Documentazione/Documentazione e-commerce sportivo.docx
@@ -1,6 +1,6 @@
 
 <file path=word/document.xml><?xml version="1.0" encoding="utf-8"?>
-<w:document xmlns:wpc="http://schemas.microsoft.com/office/word/2010/wordprocessingCanvas" xmlns:cx="http://schemas.microsoft.com/office/drawing/2014/chartex" xmlns:mc="http://schemas.openxmlformats.org/markup-compatibility/2006" xmlns:o="urn:schemas-microsoft-com:office:office" xmlns:r="http://schemas.openxmlformats.org/officeDocument/2006/relationships" xmlns:m="http://schemas.openxmlformats.org/officeDocument/2006/math" xmlns:v="urn:schemas-microsoft-com:vml" xmlns:wp14="http://schemas.microsoft.com/office/word/2010/wordprocessingDrawing" xmlns:wp="http://schemas.openxmlformats.org/drawingml/2006/wordprocessingDrawing" xmlns:w10="urn:schemas-microsoft-com:office:word" xmlns:w="http://schemas.openxmlformats.org/wordprocessingml/2006/main" xmlns:w14="http://schemas.microsoft.com/office/word/2010/wordml" xmlns:w15="http://schemas.microsoft.com/office/word/2012/wordml" xmlns:w16se="http://schemas.microsoft.com/office/word/2015/wordml/symex" xmlns:wpg="http://schemas.microsoft.com/office/word/2010/wordprocessingGroup" xmlns:wpi="http://schemas.microsoft.com/office/word/2010/wordprocessingInk" xmlns:wne="http://schemas.microsoft.com/office/word/2006/wordml" xmlns:wps="http://schemas.microsoft.com/office/word/2010/wordprocessingShape" mc:Ignorable="w14 w15 w16se wp14">
+<w:document xmlns:wpc="http://schemas.microsoft.com/office/word/2010/wordprocessingCanvas" xmlns:cx="http://schemas.microsoft.com/office/drawing/2014/chartex" xmlns:cx1="http://schemas.microsoft.com/office/drawing/2015/9/8/chartex" xmlns:cx2="http://schemas.microsoft.com/office/drawing/2015/10/21/chartex" xmlns:cx3="http://schemas.microsoft.com/office/drawing/2016/5/9/chartex" xmlns:cx4="http://schemas.microsoft.com/office/drawing/2016/5/10/chartex" xmlns:cx5="http://schemas.microsoft.com/office/drawing/2016/5/11/chartex" xmlns:cx6="http://schemas.microsoft.com/office/drawing/2016/5/12/chartex" xmlns:cx7="http://schemas.microsoft.com/office/drawing/2016/5/13/chartex" xmlns:cx8="http://schemas.microsoft.com/office/drawing/2016/5/14/chartex" xmlns:mc="http://schemas.openxmlformats.org/markup-compatibility/2006" xmlns:aink="http://schemas.microsoft.com/office/drawing/2016/ink" xmlns:am3d="http://schemas.microsoft.com/office/drawing/2017/model3d" xmlns:o="urn:schemas-microsoft-com:office:office" xmlns:r="http://schemas.openxmlformats.org/officeDocument/2006/relationships" xmlns:m="http://schemas.openxmlformats.org/officeDocument/2006/math" xmlns:v="urn:schemas-microsoft-com:vml" xmlns:wp14="http://schemas.microsoft.com/office/word/2010/wordprocessingDrawing" xmlns:wp="http://schemas.openxmlformats.org/drawingml/2006/wordprocessingDrawing" xmlns:w10="urn:schemas-microsoft-com:office:word" xmlns:w="http://schemas.openxmlformats.org/wordprocessingml/2006/main" xmlns:w14="http://schemas.microsoft.com/office/word/2010/wordml" xmlns:w15="http://schemas.microsoft.com/office/word/2012/wordml" xmlns:w16cid="http://schemas.microsoft.com/office/word/2016/wordml/cid" xmlns:w16se="http://schemas.microsoft.com/office/word/2015/wordml/symex" xmlns:wpg="http://schemas.microsoft.com/office/word/2010/wordprocessingGroup" xmlns:wpi="http://schemas.microsoft.com/office/word/2010/wordprocessingInk" xmlns:wne="http://schemas.microsoft.com/office/word/2006/wordml" xmlns:wps="http://schemas.microsoft.com/office/word/2010/wordprocessingShape" mc:Ignorable="w14 w15 w16se w16cid wp14">
   <w:body>
     <w:p>
       <w:pPr>
@@ -2336,7 +2336,6 @@
           <w:rFonts w:ascii="Times New Roman" w:hAnsi="Times New Roman" w:cs="Times New Roman"/>
         </w:rPr>
       </w:pPr>
-      <w:bookmarkStart w:id="0" w:name="_GoBack"/>
       <w:r>
         <w:rPr>
           <w:rFonts w:ascii="Times New Roman" w:hAnsi="Times New Roman" w:cs="Times New Roman"/>
@@ -2385,7 +2384,6 @@
           </wp:inline>
         </w:drawing>
       </w:r>
-      <w:bookmarkEnd w:id="0"/>
     </w:p>
     <w:p>
       <w:pPr>
@@ -2566,13 +2564,13 @@
         </w:rPr>
         <w:lastRenderedPageBreak/>
         <w:drawing>
-          <wp:anchor distT="0" distB="0" distL="114300" distR="114300" simplePos="0" relativeHeight="251659264" behindDoc="0" locked="0" layoutInCell="1" allowOverlap="1" wp14:anchorId="46688F17" wp14:editId="6C807EA2">
+          <wp:anchor distT="0" distB="0" distL="114300" distR="114300" simplePos="0" relativeHeight="251659264" behindDoc="0" locked="0" layoutInCell="1" allowOverlap="1" wp14:anchorId="46688F17" wp14:editId="302F1185">
             <wp:simplePos x="0" y="0"/>
             <wp:positionH relativeFrom="page">
               <wp:posOffset>693420</wp:posOffset>
             </wp:positionH>
             <wp:positionV relativeFrom="paragraph">
-              <wp:posOffset>106045</wp:posOffset>
+              <wp:posOffset>67945</wp:posOffset>
             </wp:positionV>
             <wp:extent cx="3192780" cy="4450080"/>
             <wp:effectExtent l="0" t="0" r="7620" b="7620"/>
@@ -2733,20 +2731,6 @@
         <w:rPr>
           <w:rFonts w:ascii="Times New Roman" w:hAnsi="Times New Roman" w:cs="Times New Roman"/>
         </w:rPr>
-        <w:t>Il magazziniere ha un proprio Id come chiave primaria, nome, cognome ed e-mail con cui risulta registrato dall’Amministratore</w:t>
-      </w:r>
-    </w:p>
-    <w:p>
-      <w:pPr>
-        <w:spacing w:after="0"/>
-        <w:rPr>
-          <w:rFonts w:ascii="Times New Roman" w:hAnsi="Times New Roman" w:cs="Times New Roman"/>
-        </w:rPr>
-      </w:pPr>
-      <w:r>
-        <w:rPr>
-          <w:rFonts w:ascii="Times New Roman" w:hAnsi="Times New Roman" w:cs="Times New Roman"/>
-        </w:rPr>
         <w:t>Accedendo con l’account del Magazziniere dall’area Login si entra nell’home riservata dedicata alla gestione del Magazzino.</w:t>
       </w:r>
       <w:r>
@@ -2809,6 +2793,14 @@
           <w:rFonts w:ascii="Times New Roman" w:hAnsi="Times New Roman" w:cs="Times New Roman"/>
         </w:rPr>
       </w:pPr>
+    </w:p>
+    <w:p>
+      <w:pPr>
+        <w:spacing w:after="0"/>
+        <w:rPr>
+          <w:rFonts w:ascii="Times New Roman" w:hAnsi="Times New Roman" w:cs="Times New Roman"/>
+        </w:rPr>
+      </w:pPr>
       <w:r>
         <w:rPr>
           <w:rFonts w:ascii="Times New Roman" w:hAnsi="Times New Roman" w:cs="Times New Roman"/>
@@ -2819,35 +2811,115 @@
         <w:rPr>
           <w:rFonts w:ascii="Times New Roman" w:hAnsi="Times New Roman" w:cs="Times New Roman"/>
         </w:rPr>
-        <w:t xml:space="preserve"> può inserire, modificare o eliminare i prodotti e tenere traccia delle quantità presenti.</w:t>
-      </w:r>
-    </w:p>
-    <w:p>
-      <w:pPr>
-        <w:spacing w:after="0"/>
-        <w:rPr>
-          <w:rFonts w:ascii="Times New Roman" w:hAnsi="Times New Roman" w:cs="Times New Roman"/>
-        </w:rPr>
-      </w:pPr>
-      <w:r>
-        <w:rPr>
-          <w:rFonts w:ascii="Times New Roman" w:hAnsi="Times New Roman" w:cs="Times New Roman"/>
-        </w:rPr>
-        <w:t>Il Prodotto ha l’id come chiave primaria, il codice, la descrizione, il prezzo e la quantità.</w:t>
-      </w:r>
-    </w:p>
-    <w:p>
-      <w:pPr>
-        <w:spacing w:after="0"/>
-        <w:rPr>
-          <w:rFonts w:ascii="Times New Roman" w:hAnsi="Times New Roman" w:cs="Times New Roman"/>
-        </w:rPr>
-      </w:pPr>
-      <w:r>
-        <w:rPr>
-          <w:rFonts w:ascii="Times New Roman" w:hAnsi="Times New Roman" w:cs="Times New Roman"/>
-        </w:rPr>
-        <w:t>Nella gestione ordini può visualizzare l’ordine aggiornandolo dallo stato di ricevuto a inviato, in questo modo la data di spedizione verrà di conseguenza automaticamente registrata. Successivamente nel post-vendita rimuove le quantità vendute dalla disponibilità del magazzino.</w:t>
+        <w:t xml:space="preserve"> p</w:t>
+      </w:r>
+      <w:r>
+        <w:rPr>
+          <w:rFonts w:ascii="Times New Roman" w:hAnsi="Times New Roman" w:cs="Times New Roman"/>
+        </w:rPr>
+        <w:t>ossono</w:t>
+      </w:r>
+      <w:r>
+        <w:rPr>
+          <w:rFonts w:ascii="Times New Roman" w:hAnsi="Times New Roman" w:cs="Times New Roman"/>
+        </w:rPr>
+        <w:t xml:space="preserve"> inserire, modificare o eliminare i prodotti e tenere traccia delle quantità presenti.</w:t>
+      </w:r>
+    </w:p>
+    <w:p>
+      <w:pPr>
+        <w:spacing w:after="0"/>
+        <w:rPr>
+          <w:rFonts w:ascii="Times New Roman" w:hAnsi="Times New Roman" w:cs="Times New Roman"/>
+        </w:rPr>
+      </w:pPr>
+      <w:r>
+        <w:rPr>
+          <w:rFonts w:ascii="Times New Roman" w:hAnsi="Times New Roman" w:cs="Times New Roman"/>
+        </w:rPr>
+        <w:t>Il Prodotto ha l’id come chiave primaria</w:t>
+      </w:r>
+      <w:r>
+        <w:rPr>
+          <w:rFonts w:ascii="Times New Roman" w:hAnsi="Times New Roman" w:cs="Times New Roman"/>
+        </w:rPr>
+        <w:t xml:space="preserve"> e </w:t>
+      </w:r>
+      <w:r>
+        <w:rPr>
+          <w:rFonts w:ascii="Times New Roman" w:hAnsi="Times New Roman" w:cs="Times New Roman"/>
+        </w:rPr>
+        <w:t>la descrizione</w:t>
+      </w:r>
+      <w:r>
+        <w:rPr>
+          <w:rFonts w:ascii="Times New Roman" w:hAnsi="Times New Roman" w:cs="Times New Roman"/>
+        </w:rPr>
+        <w:t>.</w:t>
+      </w:r>
+    </w:p>
+    <w:p>
+      <w:pPr>
+        <w:spacing w:after="0"/>
+        <w:rPr>
+          <w:rFonts w:ascii="Times New Roman" w:hAnsi="Times New Roman" w:cs="Times New Roman"/>
+        </w:rPr>
+      </w:pPr>
+    </w:p>
+    <w:p>
+      <w:pPr>
+        <w:spacing w:after="0"/>
+        <w:rPr>
+          <w:rFonts w:ascii="Times New Roman" w:hAnsi="Times New Roman" w:cs="Times New Roman"/>
+        </w:rPr>
+      </w:pPr>
+      <w:r>
+        <w:rPr>
+          <w:rFonts w:ascii="Times New Roman" w:hAnsi="Times New Roman" w:cs="Times New Roman"/>
+        </w:rPr>
+        <w:t xml:space="preserve">Nella gestione ordini può </w:t>
+      </w:r>
+      <w:r>
+        <w:rPr>
+          <w:rFonts w:ascii="Times New Roman" w:hAnsi="Times New Roman" w:cs="Times New Roman"/>
+        </w:rPr>
+        <w:t>spedire</w:t>
+      </w:r>
+      <w:r>
+        <w:rPr>
+          <w:rFonts w:ascii="Times New Roman" w:hAnsi="Times New Roman" w:cs="Times New Roman"/>
+        </w:rPr>
+        <w:t xml:space="preserve"> l’ordine aggiornandolo dallo stato di ricevuto a inviato, in questo modo la data di spedizione verrà di conseguenza automaticamente registrata. </w:t>
+      </w:r>
+      <w:r>
+        <w:rPr>
+          <w:rFonts w:ascii="Times New Roman" w:hAnsi="Times New Roman" w:cs="Times New Roman"/>
+        </w:rPr>
+        <w:t>Se non deve effettuare alcuna spedizione potrà soltanto visualizzare gli ordini da consultare.</w:t>
+      </w:r>
+    </w:p>
+    <w:p>
+      <w:pPr>
+        <w:spacing w:after="0"/>
+        <w:rPr>
+          <w:rFonts w:ascii="Times New Roman" w:hAnsi="Times New Roman" w:cs="Times New Roman"/>
+        </w:rPr>
+      </w:pPr>
+      <w:bookmarkStart w:id="0" w:name="_GoBack"/>
+      <w:bookmarkEnd w:id="0"/>
+    </w:p>
+    <w:p>
+      <w:pPr>
+        <w:spacing w:after="0"/>
+        <w:rPr>
+          <w:rFonts w:ascii="Times New Roman" w:hAnsi="Times New Roman" w:cs="Times New Roman"/>
+        </w:rPr>
+      </w:pPr>
+      <w:r>
+        <w:rPr>
+          <w:rFonts w:ascii="Times New Roman" w:hAnsi="Times New Roman" w:cs="Times New Roman"/>
+        </w:rPr>
+        <w:t>Successivamente nel post-vendita rimuove le quantità vendute dalla disponibilità del magazzino.</w:t>
       </w:r>
     </w:p>
     <w:p>
@@ -3414,7 +3486,7 @@
 </file>
 
 <file path=word/endnotes.xml><?xml version="1.0" encoding="utf-8"?>
-<w:endnotes xmlns:wpc="http://schemas.microsoft.com/office/word/2010/wordprocessingCanvas" xmlns:cx="http://schemas.microsoft.com/office/drawing/2014/chartex" xmlns:mc="http://schemas.openxmlformats.org/markup-compatibility/2006" xmlns:o="urn:schemas-microsoft-com:office:office" xmlns:r="http://schemas.openxmlformats.org/officeDocument/2006/relationships" xmlns:m="http://schemas.openxmlformats.org/officeDocument/2006/math" xmlns:v="urn:schemas-microsoft-com:vml" xmlns:wp14="http://schemas.microsoft.com/office/word/2010/wordprocessingDrawing" xmlns:wp="http://schemas.openxmlformats.org/drawingml/2006/wordprocessingDrawing" xmlns:w10="urn:schemas-microsoft-com:office:word" xmlns:w="http://schemas.openxmlformats.org/wordprocessingml/2006/main" xmlns:w14="http://schemas.microsoft.com/office/word/2010/wordml" xmlns:w15="http://schemas.microsoft.com/office/word/2012/wordml" xmlns:w16se="http://schemas.microsoft.com/office/word/2015/wordml/symex" xmlns:wpg="http://schemas.microsoft.com/office/word/2010/wordprocessingGroup" xmlns:wpi="http://schemas.microsoft.com/office/word/2010/wordprocessingInk" xmlns:wne="http://schemas.microsoft.com/office/word/2006/wordml" xmlns:wps="http://schemas.microsoft.com/office/word/2010/wordprocessingShape" mc:Ignorable="w14 w15 w16se wp14">
+<w:endnotes xmlns:wpc="http://schemas.microsoft.com/office/word/2010/wordprocessingCanvas" xmlns:cx="http://schemas.microsoft.com/office/drawing/2014/chartex" xmlns:cx1="http://schemas.microsoft.com/office/drawing/2015/9/8/chartex" xmlns:cx2="http://schemas.microsoft.com/office/drawing/2015/10/21/chartex" xmlns:cx3="http://schemas.microsoft.com/office/drawing/2016/5/9/chartex" xmlns:cx4="http://schemas.microsoft.com/office/drawing/2016/5/10/chartex" xmlns:cx5="http://schemas.microsoft.com/office/drawing/2016/5/11/chartex" xmlns:cx6="http://schemas.microsoft.com/office/drawing/2016/5/12/chartex" xmlns:cx7="http://schemas.microsoft.com/office/drawing/2016/5/13/chartex" xmlns:cx8="http://schemas.microsoft.com/office/drawing/2016/5/14/chartex" xmlns:mc="http://schemas.openxmlformats.org/markup-compatibility/2006" xmlns:aink="http://schemas.microsoft.com/office/drawing/2016/ink" xmlns:am3d="http://schemas.microsoft.com/office/drawing/2017/model3d" xmlns:o="urn:schemas-microsoft-com:office:office" xmlns:r="http://schemas.openxmlformats.org/officeDocument/2006/relationships" xmlns:m="http://schemas.openxmlformats.org/officeDocument/2006/math" xmlns:v="urn:schemas-microsoft-com:vml" xmlns:wp14="http://schemas.microsoft.com/office/word/2010/wordprocessingDrawing" xmlns:wp="http://schemas.openxmlformats.org/drawingml/2006/wordprocessingDrawing" xmlns:w10="urn:schemas-microsoft-com:office:word" xmlns:w="http://schemas.openxmlformats.org/wordprocessingml/2006/main" xmlns:w14="http://schemas.microsoft.com/office/word/2010/wordml" xmlns:w15="http://schemas.microsoft.com/office/word/2012/wordml" xmlns:w16cid="http://schemas.microsoft.com/office/word/2016/wordml/cid" xmlns:w16se="http://schemas.microsoft.com/office/word/2015/wordml/symex" xmlns:wpg="http://schemas.microsoft.com/office/word/2010/wordprocessingGroup" xmlns:wpi="http://schemas.microsoft.com/office/word/2010/wordprocessingInk" xmlns:wne="http://schemas.microsoft.com/office/word/2006/wordml" xmlns:wps="http://schemas.microsoft.com/office/word/2010/wordprocessingShape" mc:Ignorable="w14 w15 w16se w16cid wp14">
   <w:endnote w:type="separator" w:id="-1">
     <w:p>
       <w:pPr>
@@ -3439,7 +3511,7 @@
 </file>
 
 <file path=word/footer1.xml><?xml version="1.0" encoding="utf-8"?>
-<w:ftr xmlns:wpc="http://schemas.microsoft.com/office/word/2010/wordprocessingCanvas" xmlns:cx="http://schemas.microsoft.com/office/drawing/2014/chartex" xmlns:mc="http://schemas.openxmlformats.org/markup-compatibility/2006" xmlns:o="urn:schemas-microsoft-com:office:office" xmlns:r="http://schemas.openxmlformats.org/officeDocument/2006/relationships" xmlns:m="http://schemas.openxmlformats.org/officeDocument/2006/math" xmlns:v="urn:schemas-microsoft-com:vml" xmlns:wp14="http://schemas.microsoft.com/office/word/2010/wordprocessingDrawing" xmlns:wp="http://schemas.openxmlformats.org/drawingml/2006/wordprocessingDrawing" xmlns:w10="urn:schemas-microsoft-com:office:word" xmlns:w="http://schemas.openxmlformats.org/wordprocessingml/2006/main" xmlns:w14="http://schemas.microsoft.com/office/word/2010/wordml" xmlns:w15="http://schemas.microsoft.com/office/word/2012/wordml" xmlns:w16se="http://schemas.microsoft.com/office/word/2015/wordml/symex" xmlns:wpg="http://schemas.microsoft.com/office/word/2010/wordprocessingGroup" xmlns:wpi="http://schemas.microsoft.com/office/word/2010/wordprocessingInk" xmlns:wne="http://schemas.microsoft.com/office/word/2006/wordml" xmlns:wps="http://schemas.microsoft.com/office/word/2010/wordprocessingShape" mc:Ignorable="w14 w15 w16se wp14">
+<w:ftr xmlns:wpc="http://schemas.microsoft.com/office/word/2010/wordprocessingCanvas" xmlns:cx="http://schemas.microsoft.com/office/drawing/2014/chartex" xmlns:cx1="http://schemas.microsoft.com/office/drawing/2015/9/8/chartex" xmlns:cx2="http://schemas.microsoft.com/office/drawing/2015/10/21/chartex" xmlns:cx3="http://schemas.microsoft.com/office/drawing/2016/5/9/chartex" xmlns:cx4="http://schemas.microsoft.com/office/drawing/2016/5/10/chartex" xmlns:cx5="http://schemas.microsoft.com/office/drawing/2016/5/11/chartex" xmlns:cx6="http://schemas.microsoft.com/office/drawing/2016/5/12/chartex" xmlns:cx7="http://schemas.microsoft.com/office/drawing/2016/5/13/chartex" xmlns:cx8="http://schemas.microsoft.com/office/drawing/2016/5/14/chartex" xmlns:mc="http://schemas.openxmlformats.org/markup-compatibility/2006" xmlns:aink="http://schemas.microsoft.com/office/drawing/2016/ink" xmlns:am3d="http://schemas.microsoft.com/office/drawing/2017/model3d" xmlns:o="urn:schemas-microsoft-com:office:office" xmlns:r="http://schemas.openxmlformats.org/officeDocument/2006/relationships" xmlns:m="http://schemas.openxmlformats.org/officeDocument/2006/math" xmlns:v="urn:schemas-microsoft-com:vml" xmlns:wp14="http://schemas.microsoft.com/office/word/2010/wordprocessingDrawing" xmlns:wp="http://schemas.openxmlformats.org/drawingml/2006/wordprocessingDrawing" xmlns:w10="urn:schemas-microsoft-com:office:word" xmlns:w="http://schemas.openxmlformats.org/wordprocessingml/2006/main" xmlns:w14="http://schemas.microsoft.com/office/word/2010/wordml" xmlns:w15="http://schemas.microsoft.com/office/word/2012/wordml" xmlns:w16cid="http://schemas.microsoft.com/office/word/2016/wordml/cid" xmlns:w16se="http://schemas.microsoft.com/office/word/2015/wordml/symex" xmlns:wpg="http://schemas.microsoft.com/office/word/2010/wordprocessingGroup" xmlns:wpi="http://schemas.microsoft.com/office/word/2010/wordprocessingInk" xmlns:wne="http://schemas.microsoft.com/office/word/2006/wordml" xmlns:wps="http://schemas.microsoft.com/office/word/2010/wordprocessingShape" mc:Ignorable="w14 w15 w16se w16cid wp14">
   <w:sdt>
     <w:sdtPr>
       <w:id w:val="82276031"/>
@@ -3485,7 +3557,7 @@
 </file>
 
 <file path=word/footnotes.xml><?xml version="1.0" encoding="utf-8"?>
-<w:footnotes xmlns:wpc="http://schemas.microsoft.com/office/word/2010/wordprocessingCanvas" xmlns:cx="http://schemas.microsoft.com/office/drawing/2014/chartex" xmlns:mc="http://schemas.openxmlformats.org/markup-compatibility/2006" xmlns:o="urn:schemas-microsoft-com:office:office" xmlns:r="http://schemas.openxmlformats.org/officeDocument/2006/relationships" xmlns:m="http://schemas.openxmlformats.org/officeDocument/2006/math" xmlns:v="urn:schemas-microsoft-com:vml" xmlns:wp14="http://schemas.microsoft.com/office/word/2010/wordprocessingDrawing" xmlns:wp="http://schemas.openxmlformats.org/drawingml/2006/wordprocessingDrawing" xmlns:w10="urn:schemas-microsoft-com:office:word" xmlns:w="http://schemas.openxmlformats.org/wordprocessingml/2006/main" xmlns:w14="http://schemas.microsoft.com/office/word/2010/wordml" xmlns:w15="http://schemas.microsoft.com/office/word/2012/wordml" xmlns:w16se="http://schemas.microsoft.com/office/word/2015/wordml/symex" xmlns:wpg="http://schemas.microsoft.com/office/word/2010/wordprocessingGroup" xmlns:wpi="http://schemas.microsoft.com/office/word/2010/wordprocessingInk" xmlns:wne="http://schemas.microsoft.com/office/word/2006/wordml" xmlns:wps="http://schemas.microsoft.com/office/word/2010/wordprocessingShape" mc:Ignorable="w14 w15 w16se wp14">
+<w:footnotes xmlns:wpc="http://schemas.microsoft.com/office/word/2010/wordprocessingCanvas" xmlns:cx="http://schemas.microsoft.com/office/drawing/2014/chartex" xmlns:cx1="http://schemas.microsoft.com/office/drawing/2015/9/8/chartex" xmlns:cx2="http://schemas.microsoft.com/office/drawing/2015/10/21/chartex" xmlns:cx3="http://schemas.microsoft.com/office/drawing/2016/5/9/chartex" xmlns:cx4="http://schemas.microsoft.com/office/drawing/2016/5/10/chartex" xmlns:cx5="http://schemas.microsoft.com/office/drawing/2016/5/11/chartex" xmlns:cx6="http://schemas.microsoft.com/office/drawing/2016/5/12/chartex" xmlns:cx7="http://schemas.microsoft.com/office/drawing/2016/5/13/chartex" xmlns:cx8="http://schemas.microsoft.com/office/drawing/2016/5/14/chartex" xmlns:mc="http://schemas.openxmlformats.org/markup-compatibility/2006" xmlns:aink="http://schemas.microsoft.com/office/drawing/2016/ink" xmlns:am3d="http://schemas.microsoft.com/office/drawing/2017/model3d" xmlns:o="urn:schemas-microsoft-com:office:office" xmlns:r="http://schemas.openxmlformats.org/officeDocument/2006/relationships" xmlns:m="http://schemas.openxmlformats.org/officeDocument/2006/math" xmlns:v="urn:schemas-microsoft-com:vml" xmlns:wp14="http://schemas.microsoft.com/office/word/2010/wordprocessingDrawing" xmlns:wp="http://schemas.openxmlformats.org/drawingml/2006/wordprocessingDrawing" xmlns:w10="urn:schemas-microsoft-com:office:word" xmlns:w="http://schemas.openxmlformats.org/wordprocessingml/2006/main" xmlns:w14="http://schemas.microsoft.com/office/word/2010/wordml" xmlns:w15="http://schemas.microsoft.com/office/word/2012/wordml" xmlns:w16cid="http://schemas.microsoft.com/office/word/2016/wordml/cid" xmlns:w16se="http://schemas.microsoft.com/office/word/2015/wordml/symex" xmlns:wpg="http://schemas.microsoft.com/office/word/2010/wordprocessingGroup" xmlns:wpi="http://schemas.microsoft.com/office/word/2010/wordprocessingInk" xmlns:wne="http://schemas.microsoft.com/office/word/2006/wordml" xmlns:wps="http://schemas.microsoft.com/office/word/2010/wordprocessingShape" mc:Ignorable="w14 w15 w16se w16cid wp14">
   <w:footnote w:type="separator" w:id="-1">
     <w:p>
       <w:pPr>
@@ -3510,7 +3582,7 @@
 </file>
 
 <file path=word/numbering.xml><?xml version="1.0" encoding="utf-8"?>
-<w:numbering xmlns:wpc="http://schemas.microsoft.com/office/word/2010/wordprocessingCanvas" xmlns:cx="http://schemas.microsoft.com/office/drawing/2014/chartex" xmlns:mc="http://schemas.openxmlformats.org/markup-compatibility/2006" xmlns:o="urn:schemas-microsoft-com:office:office" xmlns:r="http://schemas.openxmlformats.org/officeDocument/2006/relationships" xmlns:m="http://schemas.openxmlformats.org/officeDocument/2006/math" xmlns:v="urn:schemas-microsoft-com:vml" xmlns:wp14="http://schemas.microsoft.com/office/word/2010/wordprocessingDrawing" xmlns:wp="http://schemas.openxmlformats.org/drawingml/2006/wordprocessingDrawing" xmlns:w10="urn:schemas-microsoft-com:office:word" xmlns:w="http://schemas.openxmlformats.org/wordprocessingml/2006/main" xmlns:w14="http://schemas.microsoft.com/office/word/2010/wordml" xmlns:w15="http://schemas.microsoft.com/office/word/2012/wordml" xmlns:w16se="http://schemas.microsoft.com/office/word/2015/wordml/symex" xmlns:wpg="http://schemas.microsoft.com/office/word/2010/wordprocessingGroup" xmlns:wpi="http://schemas.microsoft.com/office/word/2010/wordprocessingInk" xmlns:wne="http://schemas.microsoft.com/office/word/2006/wordml" xmlns:wps="http://schemas.microsoft.com/office/word/2010/wordprocessingShape" mc:Ignorable="w14 w15 w16se wp14">
+<w:numbering xmlns:wpc="http://schemas.microsoft.com/office/word/2010/wordprocessingCanvas" xmlns:cx="http://schemas.microsoft.com/office/drawing/2014/chartex" xmlns:cx1="http://schemas.microsoft.com/office/drawing/2015/9/8/chartex" xmlns:cx2="http://schemas.microsoft.com/office/drawing/2015/10/21/chartex" xmlns:cx3="http://schemas.microsoft.com/office/drawing/2016/5/9/chartex" xmlns:cx4="http://schemas.microsoft.com/office/drawing/2016/5/10/chartex" xmlns:cx5="http://schemas.microsoft.com/office/drawing/2016/5/11/chartex" xmlns:cx6="http://schemas.microsoft.com/office/drawing/2016/5/12/chartex" xmlns:cx7="http://schemas.microsoft.com/office/drawing/2016/5/13/chartex" xmlns:cx8="http://schemas.microsoft.com/office/drawing/2016/5/14/chartex" xmlns:mc="http://schemas.openxmlformats.org/markup-compatibility/2006" xmlns:aink="http://schemas.microsoft.com/office/drawing/2016/ink" xmlns:am3d="http://schemas.microsoft.com/office/drawing/2017/model3d" xmlns:o="urn:schemas-microsoft-com:office:office" xmlns:r="http://schemas.openxmlformats.org/officeDocument/2006/relationships" xmlns:m="http://schemas.openxmlformats.org/officeDocument/2006/math" xmlns:v="urn:schemas-microsoft-com:vml" xmlns:wp14="http://schemas.microsoft.com/office/word/2010/wordprocessingDrawing" xmlns:wp="http://schemas.openxmlformats.org/drawingml/2006/wordprocessingDrawing" xmlns:w10="urn:schemas-microsoft-com:office:word" xmlns:w="http://schemas.openxmlformats.org/wordprocessingml/2006/main" xmlns:w14="http://schemas.microsoft.com/office/word/2010/wordml" xmlns:w15="http://schemas.microsoft.com/office/word/2012/wordml" xmlns:w16cid="http://schemas.microsoft.com/office/word/2016/wordml/cid" xmlns:w16se="http://schemas.microsoft.com/office/word/2015/wordml/symex" xmlns:wpg="http://schemas.microsoft.com/office/word/2010/wordprocessingGroup" xmlns:wpi="http://schemas.microsoft.com/office/word/2010/wordprocessingInk" xmlns:wne="http://schemas.microsoft.com/office/word/2006/wordml" xmlns:wps="http://schemas.microsoft.com/office/word/2010/wordprocessingShape" mc:Ignorable="w14 w15 w16se w16cid wp14">
   <w:abstractNum w:abstractNumId="0" w15:restartNumberingAfterBreak="0">
     <w:nsid w:val="1EE01D35"/>
     <w:multiLevelType w:val="multilevel"/>
@@ -3749,7 +3821,7 @@
 </file>
 
 <file path=word/styles.xml><?xml version="1.0" encoding="utf-8"?>
-<w:styles xmlns:mc="http://schemas.openxmlformats.org/markup-compatibility/2006" xmlns:r="http://schemas.openxmlformats.org/officeDocument/2006/relationships" xmlns:w="http://schemas.openxmlformats.org/wordprocessingml/2006/main" xmlns:w14="http://schemas.microsoft.com/office/word/2010/wordml" xmlns:w15="http://schemas.microsoft.com/office/word/2012/wordml" xmlns:w16se="http://schemas.microsoft.com/office/word/2015/wordml/symex" mc:Ignorable="w14 w15 w16se">
+<w:styles xmlns:mc="http://schemas.openxmlformats.org/markup-compatibility/2006" xmlns:r="http://schemas.openxmlformats.org/officeDocument/2006/relationships" xmlns:w="http://schemas.openxmlformats.org/wordprocessingml/2006/main" xmlns:w14="http://schemas.microsoft.com/office/word/2010/wordml" xmlns:w15="http://schemas.microsoft.com/office/word/2012/wordml" xmlns:w16cid="http://schemas.microsoft.com/office/word/2016/wordml/cid" xmlns:w16se="http://schemas.microsoft.com/office/word/2015/wordml/symex" mc:Ignorable="w14 w15 w16se w16cid">
   <w:docDefaults>
     <w:rPrDefault>
       <w:rPr>
@@ -3765,7 +3837,7 @@
       </w:pPr>
     </w:pPrDefault>
   </w:docDefaults>
-  <w:latentStyles w:defLockedState="0" w:defUIPriority="99" w:defSemiHidden="0" w:defUnhideWhenUsed="0" w:defQFormat="0" w:count="371">
+  <w:latentStyles w:defLockedState="0" w:defUIPriority="99" w:defSemiHidden="0" w:defUnhideWhenUsed="0" w:defQFormat="0" w:count="376">
     <w:lsdException w:name="Normal" w:uiPriority="0" w:qFormat="1"/>
     <w:lsdException w:name="heading 1" w:uiPriority="9" w:qFormat="1"/>
     <w:lsdException w:name="heading 2" w:semiHidden="1" w:uiPriority="9" w:unhideWhenUsed="1" w:qFormat="1"/>
@@ -3871,7 +3943,6 @@
     <w:lsdException w:name="HTML Sample" w:semiHidden="1" w:unhideWhenUsed="1"/>
     <w:lsdException w:name="HTML Typewriter" w:semiHidden="1" w:unhideWhenUsed="1"/>
     <w:lsdException w:name="HTML Variable" w:semiHidden="1" w:unhideWhenUsed="1"/>
-    <w:lsdException w:name="Normal Table" w:semiHidden="1" w:unhideWhenUsed="1"/>
     <w:lsdException w:name="annotation subject" w:semiHidden="1" w:unhideWhenUsed="1"/>
     <w:lsdException w:name="No List" w:semiHidden="1" w:unhideWhenUsed="1"/>
     <w:lsdException w:name="Outline List 1" w:semiHidden="1" w:unhideWhenUsed="1"/>
@@ -3914,11 +3985,8 @@
     <w:lsdException w:name="Table Contemporary" w:semiHidden="1" w:unhideWhenUsed="1"/>
     <w:lsdException w:name="Table Elegant" w:semiHidden="1" w:unhideWhenUsed="1"/>
     <w:lsdException w:name="Table Professional" w:semiHidden="1" w:unhideWhenUsed="1"/>
-    <w:lsdException w:name="Table Subtle 1" w:semiHidden="1" w:unhideWhenUsed="1"/>
     <w:lsdException w:name="Table Subtle 2" w:semiHidden="1" w:unhideWhenUsed="1"/>
     <w:lsdException w:name="Table Web 1" w:semiHidden="1" w:unhideWhenUsed="1"/>
-    <w:lsdException w:name="Table Web 2" w:semiHidden="1" w:unhideWhenUsed="1"/>
-    <w:lsdException w:name="Table Web 3" w:semiHidden="1" w:unhideWhenUsed="1"/>
     <w:lsdException w:name="Balloon Text" w:semiHidden="1" w:unhideWhenUsed="1"/>
     <w:lsdException w:name="Table Grid" w:uiPriority="39"/>
     <w:lsdException w:name="Table Theme" w:semiHidden="1" w:unhideWhenUsed="1"/>
@@ -4137,6 +4205,11 @@
     <w:lsdException w:name="List Table 5 Dark Accent 6" w:uiPriority="50"/>
     <w:lsdException w:name="List Table 6 Colorful Accent 6" w:uiPriority="51"/>
     <w:lsdException w:name="List Table 7 Colorful Accent 6" w:uiPriority="52"/>
+    <w:lsdException w:name="Mention" w:semiHidden="1" w:unhideWhenUsed="1"/>
+    <w:lsdException w:name="Smart Hyperlink" w:semiHidden="1" w:unhideWhenUsed="1"/>
+    <w:lsdException w:name="Hashtag" w:semiHidden="1" w:unhideWhenUsed="1"/>
+    <w:lsdException w:name="Unresolved Mention" w:semiHidden="1" w:unhideWhenUsed="1"/>
+    <w:lsdException w:name="Smart Link" w:semiHidden="1" w:unhideWhenUsed="1"/>
   </w:latentStyles>
   <w:style w:type="paragraph" w:default="1" w:styleId="Normale">
     <w:name w:val="Normal"/>

</xml_diff>

<commit_message>
modificato Flow chart vendita
</commit_message>
<xml_diff>
--- a/Documentazione/Documentazione e-commerce sportivo.docx
+++ b/Documentazione/Documentazione e-commerce sportivo.docx
@@ -2331,8 +2331,6 @@
           <w:rFonts w:ascii="Times New Roman" w:hAnsi="Times New Roman" w:cs="Times New Roman"/>
         </w:rPr>
       </w:pPr>
-      <w:bookmarkStart w:id="0" w:name="_GoBack"/>
-      <w:bookmarkEnd w:id="0"/>
       <w:r>
         <w:rPr>
           <w:rFonts w:ascii="Times New Roman" w:hAnsi="Times New Roman" w:cs="Times New Roman"/>
@@ -3179,7 +3177,6 @@
     <w:p>
       <w:pPr>
         <w:spacing w:after="0"/>
-        <w:jc w:val="center"/>
         <w:rPr>
           <w:rFonts w:ascii="Times New Roman" w:hAnsi="Times New Roman" w:cs="Times New Roman"/>
           <w:i/>
@@ -3201,7 +3198,6 @@
     <w:p>
       <w:pPr>
         <w:spacing w:after="0"/>
-        <w:jc w:val="center"/>
         <w:rPr>
           <w:rFonts w:ascii="Times New Roman" w:hAnsi="Times New Roman" w:cs="Times New Roman"/>
           <w:i/>
@@ -3212,76 +3208,195 @@
     <w:p>
       <w:pPr>
         <w:spacing w:after="0"/>
-        <w:jc w:val="center"/>
         <w:rPr>
           <w:rFonts w:ascii="Times New Roman" w:hAnsi="Times New Roman" w:cs="Times New Roman"/>
           <w:i/>
           <w:iCs/>
         </w:rPr>
       </w:pPr>
-    </w:p>
-    <w:p>
-      <w:pPr>
-        <w:spacing w:after="0"/>
-        <w:jc w:val="center"/>
+      <w:r>
         <w:rPr>
           <w:rFonts w:ascii="Times New Roman" w:hAnsi="Times New Roman" w:cs="Times New Roman"/>
           <w:i/>
           <w:iCs/>
-        </w:rPr>
-      </w:pPr>
-    </w:p>
-    <w:p>
-      <w:pPr>
-        <w:spacing w:after="0"/>
-        <w:jc w:val="center"/>
+          <w:noProof/>
+          <w:lang w:eastAsia="it-IT"/>
+        </w:rPr>
+        <w:lastRenderedPageBreak/>
+        <w:t xml:space="preserve">                                                         </w:t>
+      </w:r>
+      <w:bookmarkStart w:id="0" w:name="_GoBack"/>
+      <w:r>
         <w:rPr>
           <w:rFonts w:ascii="Times New Roman" w:hAnsi="Times New Roman" w:cs="Times New Roman"/>
           <w:i/>
           <w:iCs/>
-        </w:rPr>
-      </w:pPr>
+          <w:noProof/>
+          <w:lang w:eastAsia="it-IT"/>
+        </w:rPr>
+        <w:drawing>
+          <wp:inline distT="0" distB="0" distL="0" distR="0" wp14:anchorId="439F10DF" wp14:editId="3DA02FC8">
+            <wp:extent cx="2198370" cy="8946648"/>
+            <wp:effectExtent l="0" t="0" r="0" b="6985"/>
+            <wp:docPr id="8" name="Immagine 8"/>
+            <wp:cNvGraphicFramePr>
+              <a:graphicFrameLocks xmlns:a="http://schemas.openxmlformats.org/drawingml/2006/main" noChangeAspect="1"/>
+            </wp:cNvGraphicFramePr>
+            <a:graphic xmlns:a="http://schemas.openxmlformats.org/drawingml/2006/main">
+              <a:graphicData uri="http://schemas.openxmlformats.org/drawingml/2006/picture">
+                <pic:pic xmlns:pic="http://schemas.openxmlformats.org/drawingml/2006/picture">
+                  <pic:nvPicPr>
+                    <pic:cNvPr id="8" name="Untitled Diagram-Page-1 (1).png"/>
+                    <pic:cNvPicPr/>
+                  </pic:nvPicPr>
+                  <pic:blipFill>
+                    <a:blip r:embed="rId10">
+                      <a:extLst>
+                        <a:ext uri="{28A0092B-C50C-407E-A947-70E740481C1C}">
+                          <a14:useLocalDpi xmlns:a14="http://schemas.microsoft.com/office/drawing/2010/main" val="0"/>
+                        </a:ext>
+                      </a:extLst>
+                    </a:blip>
+                    <a:stretch>
+                      <a:fillRect/>
+                    </a:stretch>
+                  </pic:blipFill>
+                  <pic:spPr>
+                    <a:xfrm>
+                      <a:off x="0" y="0"/>
+                      <a:ext cx="2199426" cy="8950947"/>
+                    </a:xfrm>
+                    <a:prstGeom prst="rect">
+                      <a:avLst/>
+                    </a:prstGeom>
+                  </pic:spPr>
+                </pic:pic>
+              </a:graphicData>
+            </a:graphic>
+          </wp:inline>
+        </w:drawing>
+      </w:r>
+      <w:bookmarkEnd w:id="0"/>
     </w:p>
     <w:p>
       <w:pPr>
         <w:spacing w:after="0"/>
         <w:jc w:val="center"/>
-        <w:rPr>
-          <w:rFonts w:ascii="Times New Roman" w:hAnsi="Times New Roman" w:cs="Times New Roman"/>
-        </w:rPr>
-      </w:pPr>
-      <w:r>
         <w:rPr>
           <w:rFonts w:ascii="Times New Roman" w:hAnsi="Times New Roman" w:cs="Times New Roman"/>
           <w:i/>
           <w:iCs/>
         </w:rPr>
-        <w:t xml:space="preserve">Entità </w:t>
-      </w:r>
-      <w:r>
+      </w:pPr>
+    </w:p>
+    <w:p>
+      <w:pPr>
+        <w:spacing w:after="0"/>
+        <w:jc w:val="center"/>
         <w:rPr>
           <w:rFonts w:ascii="Times New Roman" w:hAnsi="Times New Roman" w:cs="Times New Roman"/>
           <w:i/>
           <w:iCs/>
         </w:rPr>
-        <w:t xml:space="preserve">e </w:t>
-      </w:r>
-      <w:r>
+      </w:pPr>
+    </w:p>
+    <w:p>
+      <w:pPr>
+        <w:spacing w:after="0"/>
+        <w:jc w:val="center"/>
         <w:rPr>
           <w:rFonts w:ascii="Times New Roman" w:hAnsi="Times New Roman" w:cs="Times New Roman"/>
           <w:i/>
           <w:iCs/>
         </w:rPr>
-        <w:t>relazion</w:t>
-      </w:r>
-      <w:r>
+      </w:pPr>
+    </w:p>
+    <w:p>
+      <w:pPr>
+        <w:spacing w:after="0"/>
+        <w:jc w:val="center"/>
         <w:rPr>
           <w:rFonts w:ascii="Times New Roman" w:hAnsi="Times New Roman" w:cs="Times New Roman"/>
           <w:i/>
           <w:iCs/>
         </w:rPr>
+      </w:pPr>
+    </w:p>
+    <w:p>
+      <w:pPr>
+        <w:spacing w:after="0"/>
+        <w:jc w:val="center"/>
+        <w:rPr>
+          <w:rFonts w:ascii="Times New Roman" w:hAnsi="Times New Roman" w:cs="Times New Roman"/>
+          <w:i/>
+          <w:iCs/>
+        </w:rPr>
+      </w:pPr>
+    </w:p>
+    <w:p>
+      <w:pPr>
+        <w:spacing w:after="0"/>
+        <w:jc w:val="center"/>
+        <w:rPr>
+          <w:rFonts w:ascii="Times New Roman" w:hAnsi="Times New Roman" w:cs="Times New Roman"/>
+          <w:i/>
+          <w:iCs/>
+        </w:rPr>
+      </w:pPr>
+    </w:p>
+    <w:p>
+      <w:pPr>
+        <w:spacing w:after="0"/>
+        <w:jc w:val="center"/>
+        <w:rPr>
+          <w:rFonts w:ascii="Times New Roman" w:hAnsi="Times New Roman" w:cs="Times New Roman"/>
+          <w:i/>
+          <w:iCs/>
+        </w:rPr>
+      </w:pPr>
+      <w:r>
+        <w:rPr>
+          <w:rFonts w:ascii="Times New Roman" w:hAnsi="Times New Roman" w:cs="Times New Roman"/>
+          <w:i/>
+          <w:iCs/>
+        </w:rPr>
+        <w:t xml:space="preserve">Entità </w:t>
+      </w:r>
+      <w:r>
+        <w:rPr>
+          <w:rFonts w:ascii="Times New Roman" w:hAnsi="Times New Roman" w:cs="Times New Roman"/>
+          <w:i/>
+          <w:iCs/>
+        </w:rPr>
+        <w:t xml:space="preserve">e </w:t>
+      </w:r>
+      <w:r>
+        <w:rPr>
+          <w:rFonts w:ascii="Times New Roman" w:hAnsi="Times New Roman" w:cs="Times New Roman"/>
+          <w:i/>
+          <w:iCs/>
+        </w:rPr>
+        <w:t>relazion</w:t>
+      </w:r>
+      <w:r>
+        <w:rPr>
+          <w:rFonts w:ascii="Times New Roman" w:hAnsi="Times New Roman" w:cs="Times New Roman"/>
+          <w:i/>
+          <w:iCs/>
+        </w:rPr>
         <w:t>i</w:t>
       </w:r>
+    </w:p>
+    <w:p>
+      <w:pPr>
+        <w:spacing w:after="0"/>
+        <w:jc w:val="center"/>
+        <w:rPr>
+          <w:rFonts w:ascii="Times New Roman" w:hAnsi="Times New Roman" w:cs="Times New Roman"/>
+          <w:i/>
+          <w:iCs/>
+        </w:rPr>
+      </w:pPr>
     </w:p>
     <w:p>
       <w:pPr>
@@ -3308,7 +3423,7 @@
           <w:lang w:eastAsia="it-IT"/>
         </w:rPr>
         <w:drawing>
-          <wp:inline distT="0" distB="0" distL="0" distR="0" wp14:anchorId="5AF900CC" wp14:editId="54B14E52">
+          <wp:inline distT="0" distB="0" distL="0" distR="0" wp14:anchorId="5AF900CC" wp14:editId="2EDEF2BD">
             <wp:extent cx="4927676" cy="3035808"/>
             <wp:effectExtent l="0" t="0" r="6350" b="0"/>
             <wp:docPr id="6" name="Immagine 6" descr="Immagine che contiene mappa&#10;&#10;Descrizione generata automaticamente"/>
@@ -3323,7 +3438,7 @@
                     <pic:cNvPicPr/>
                   </pic:nvPicPr>
                   <pic:blipFill>
-                    <a:blip r:embed="rId10">
+                    <a:blip r:embed="rId11">
                       <a:extLst>
                         <a:ext uri="{28A0092B-C50C-407E-A947-70E740481C1C}">
                           <a14:useLocalDpi xmlns:a14="http://schemas.microsoft.com/office/drawing/2010/main" val="0"/>
@@ -3342,88 +3457,6 @@
                     <a:prstGeom prst="rect">
                       <a:avLst/>
                     </a:prstGeom>
-                  </pic:spPr>
-                </pic:pic>
-              </a:graphicData>
-            </a:graphic>
-          </wp:inline>
-        </w:drawing>
-      </w:r>
-    </w:p>
-    <w:p>
-      <w:pPr>
-        <w:spacing w:after="0"/>
-        <w:rPr>
-          <w:rFonts w:ascii="Times New Roman" w:hAnsi="Times New Roman" w:cs="Times New Roman"/>
-        </w:rPr>
-      </w:pPr>
-    </w:p>
-    <w:p>
-      <w:pPr>
-        <w:spacing w:after="0"/>
-        <w:jc w:val="center"/>
-        <w:rPr>
-          <w:rFonts w:ascii="Times New Roman" w:hAnsi="Times New Roman" w:cs="Times New Roman"/>
-          <w:u w:val="single"/>
-        </w:rPr>
-      </w:pPr>
-    </w:p>
-    <w:p>
-      <w:pPr>
-        <w:spacing w:after="0"/>
-        <w:jc w:val="center"/>
-        <w:rPr>
-          <w:rFonts w:ascii="Times New Roman" w:hAnsi="Times New Roman" w:cs="Times New Roman"/>
-        </w:rPr>
-      </w:pPr>
-      <w:r>
-        <w:rPr>
-          <w:noProof/>
-          <w:lang w:eastAsia="it-IT"/>
-        </w:rPr>
-        <w:lastRenderedPageBreak/>
-        <w:drawing>
-          <wp:inline distT="0" distB="0" distL="0" distR="0" wp14:anchorId="5E16EE02" wp14:editId="0EE8BDF0">
-            <wp:extent cx="3036570" cy="9540033"/>
-            <wp:effectExtent l="0" t="0" r="0" b="4445"/>
-            <wp:docPr id="4" name="Immagine 4"/>
-            <wp:cNvGraphicFramePr>
-              <a:graphicFrameLocks xmlns:a="http://schemas.openxmlformats.org/drawingml/2006/main" noChangeAspect="1"/>
-            </wp:cNvGraphicFramePr>
-            <a:graphic xmlns:a="http://schemas.openxmlformats.org/drawingml/2006/main">
-              <a:graphicData uri="http://schemas.openxmlformats.org/drawingml/2006/picture">
-                <pic:pic xmlns:pic="http://schemas.openxmlformats.org/drawingml/2006/picture">
-                  <pic:nvPicPr>
-                    <pic:cNvPr id="0" name="Picture 5"/>
-                    <pic:cNvPicPr>
-                      <a:picLocks noChangeAspect="1" noChangeArrowheads="1"/>
-                    </pic:cNvPicPr>
-                  </pic:nvPicPr>
-                  <pic:blipFill>
-                    <a:blip r:embed="rId11">
-                      <a:extLst>
-                        <a:ext uri="{28A0092B-C50C-407E-A947-70E740481C1C}">
-                          <a14:useLocalDpi xmlns:a14="http://schemas.microsoft.com/office/drawing/2010/main" val="0"/>
-                        </a:ext>
-                      </a:extLst>
-                    </a:blip>
-                    <a:srcRect/>
-                    <a:stretch>
-                      <a:fillRect/>
-                    </a:stretch>
-                  </pic:blipFill>
-                  <pic:spPr bwMode="auto">
-                    <a:xfrm>
-                      <a:off x="0" y="0"/>
-                      <a:ext cx="3049310" cy="9580060"/>
-                    </a:xfrm>
-                    <a:prstGeom prst="rect">
-                      <a:avLst/>
-                    </a:prstGeom>
-                    <a:noFill/>
-                    <a:ln>
-                      <a:noFill/>
-                    </a:ln>
                   </pic:spPr>
                 </pic:pic>
               </a:graphicData>
@@ -3498,7 +3531,7 @@
           <w:rPr>
             <w:noProof/>
           </w:rPr>
-          <w:t>3</w:t>
+          <w:t>6</w:t>
         </w:r>
         <w:r>
           <w:fldChar w:fldCharType="end"/>

</xml_diff>

<commit_message>
ripristinata documentazione, da completare con nuovo flow-chart vendita
</commit_message>
<xml_diff>
--- a/Documentazione/Documentazione e-commerce sportivo.docx
+++ b/Documentazione/Documentazione e-commerce sportivo.docx
@@ -1,6 +1,6 @@
 
 <file path=word/document.xml><?xml version="1.0" encoding="utf-8"?>
-<w:document xmlns:wpc="http://schemas.microsoft.com/office/word/2010/wordprocessingCanvas" xmlns:cx="http://schemas.microsoft.com/office/drawing/2014/chartex" xmlns:mc="http://schemas.openxmlformats.org/markup-compatibility/2006" xmlns:o="urn:schemas-microsoft-com:office:office" xmlns:r="http://schemas.openxmlformats.org/officeDocument/2006/relationships" xmlns:m="http://schemas.openxmlformats.org/officeDocument/2006/math" xmlns:v="urn:schemas-microsoft-com:vml" xmlns:wp14="http://schemas.microsoft.com/office/word/2010/wordprocessingDrawing" xmlns:wp="http://schemas.openxmlformats.org/drawingml/2006/wordprocessingDrawing" xmlns:w10="urn:schemas-microsoft-com:office:word" xmlns:w="http://schemas.openxmlformats.org/wordprocessingml/2006/main" xmlns:w14="http://schemas.microsoft.com/office/word/2010/wordml" xmlns:w15="http://schemas.microsoft.com/office/word/2012/wordml" xmlns:w16se="http://schemas.microsoft.com/office/word/2015/wordml/symex" xmlns:wpg="http://schemas.microsoft.com/office/word/2010/wordprocessingGroup" xmlns:wpi="http://schemas.microsoft.com/office/word/2010/wordprocessingInk" xmlns:wne="http://schemas.microsoft.com/office/word/2006/wordml" xmlns:wps="http://schemas.microsoft.com/office/word/2010/wordprocessingShape" mc:Ignorable="w14 w15 w16se wp14">
+<w:document xmlns:wpc="http://schemas.microsoft.com/office/word/2010/wordprocessingCanvas" xmlns:cx="http://schemas.microsoft.com/office/drawing/2014/chartex" xmlns:cx1="http://schemas.microsoft.com/office/drawing/2015/9/8/chartex" xmlns:cx2="http://schemas.microsoft.com/office/drawing/2015/10/21/chartex" xmlns:cx3="http://schemas.microsoft.com/office/drawing/2016/5/9/chartex" xmlns:cx4="http://schemas.microsoft.com/office/drawing/2016/5/10/chartex" xmlns:cx5="http://schemas.microsoft.com/office/drawing/2016/5/11/chartex" xmlns:cx6="http://schemas.microsoft.com/office/drawing/2016/5/12/chartex" xmlns:cx7="http://schemas.microsoft.com/office/drawing/2016/5/13/chartex" xmlns:cx8="http://schemas.microsoft.com/office/drawing/2016/5/14/chartex" xmlns:mc="http://schemas.openxmlformats.org/markup-compatibility/2006" xmlns:aink="http://schemas.microsoft.com/office/drawing/2016/ink" xmlns:am3d="http://schemas.microsoft.com/office/drawing/2017/model3d" xmlns:o="urn:schemas-microsoft-com:office:office" xmlns:r="http://schemas.openxmlformats.org/officeDocument/2006/relationships" xmlns:m="http://schemas.openxmlformats.org/officeDocument/2006/math" xmlns:v="urn:schemas-microsoft-com:vml" xmlns:wp14="http://schemas.microsoft.com/office/word/2010/wordprocessingDrawing" xmlns:wp="http://schemas.openxmlformats.org/drawingml/2006/wordprocessingDrawing" xmlns:w10="urn:schemas-microsoft-com:office:word" xmlns:w="http://schemas.openxmlformats.org/wordprocessingml/2006/main" xmlns:w14="http://schemas.microsoft.com/office/word/2010/wordml" xmlns:w15="http://schemas.microsoft.com/office/word/2012/wordml" xmlns:w16cid="http://schemas.microsoft.com/office/word/2016/wordml/cid" xmlns:w16se="http://schemas.microsoft.com/office/word/2015/wordml/symex" xmlns:wpg="http://schemas.microsoft.com/office/word/2010/wordprocessingGroup" xmlns:wpi="http://schemas.microsoft.com/office/word/2010/wordprocessingInk" xmlns:wne="http://schemas.microsoft.com/office/word/2006/wordml" xmlns:wps="http://schemas.microsoft.com/office/word/2010/wordprocessingShape" mc:Ignorable="w14 w15 w16se w16cid wp14">
   <w:body>
     <w:p>
       <w:pPr>
@@ -1191,112 +1191,13 @@
         <w:rPr>
           <w:rFonts w:ascii="Times New Roman" w:hAnsi="Times New Roman" w:cs="Times New Roman"/>
         </w:rPr>
-        <w:t xml:space="preserve">, che una volta inseriti i dati nelle apposite tabelle, vi assegnerà un Id univoco. </w:t>
-      </w:r>
-    </w:p>
-    <w:p>
-      <w:pPr>
-        <w:spacing w:after="0"/>
-        <w:rPr>
-          <w:rFonts w:ascii="Times New Roman" w:hAnsi="Times New Roman" w:cs="Times New Roman"/>
-        </w:rPr>
-      </w:pPr>
-      <w:r>
-        <w:rPr>
-          <w:rFonts w:ascii="Times New Roman" w:hAnsi="Times New Roman" w:cs="Times New Roman"/>
-        </w:rPr>
-        <w:t xml:space="preserve">Considerata la classificazione degli utenti, la UI registrazione rimarrà praticamente invariata per ognuno, ed in particolare </w:t>
-      </w:r>
-      <w:proofErr w:type="spellStart"/>
-      <w:r>
-        <w:rPr>
-          <w:rFonts w:ascii="Times New Roman" w:hAnsi="Times New Roman" w:cs="Times New Roman"/>
-        </w:rPr>
-        <w:t>preved</w:t>
-      </w:r>
-      <w:r>
-        <w:rPr>
-          <w:rFonts w:ascii="Times New Roman" w:hAnsi="Times New Roman" w:cs="Times New Roman"/>
-        </w:rPr>
-        <w:t>e</w:t>
-      </w:r>
-      <w:r>
-        <w:rPr>
-          <w:rFonts w:ascii="Times New Roman" w:hAnsi="Times New Roman" w:cs="Times New Roman"/>
-        </w:rPr>
-        <w:t>rà</w:t>
-      </w:r>
-      <w:proofErr w:type="spellEnd"/>
-      <w:r>
-        <w:rPr>
-          <w:rFonts w:ascii="Times New Roman" w:hAnsi="Times New Roman" w:cs="Times New Roman"/>
-        </w:rPr>
-        <w:t xml:space="preserve"> un</w:t>
-      </w:r>
-      <w:r>
-        <w:rPr>
-          <w:rFonts w:ascii="Times New Roman" w:hAnsi="Times New Roman" w:cs="Times New Roman"/>
-        </w:rPr>
-        <w:t>a</w:t>
-      </w:r>
-      <w:r>
-        <w:rPr>
-          <w:rFonts w:ascii="Times New Roman" w:hAnsi="Times New Roman" w:cs="Times New Roman"/>
-        </w:rPr>
-        <w:t xml:space="preserve"> </w:t>
-      </w:r>
-      <w:proofErr w:type="spellStart"/>
-      <w:r>
-        <w:rPr>
-          <w:rFonts w:ascii="Times New Roman" w:hAnsi="Times New Roman" w:cs="Times New Roman"/>
-        </w:rPr>
-        <w:t>form</w:t>
-      </w:r>
-      <w:proofErr w:type="spellEnd"/>
-      <w:r>
-        <w:rPr>
-          <w:rFonts w:ascii="Times New Roman" w:hAnsi="Times New Roman" w:cs="Times New Roman"/>
-        </w:rPr>
-        <w:t xml:space="preserve"> con l’inserimento dei seguenti campi di testo: </w:t>
-      </w:r>
-      <w:r>
-        <w:rPr>
-          <w:rFonts w:ascii="Times New Roman" w:hAnsi="Times New Roman" w:cs="Times New Roman"/>
-        </w:rPr>
-        <w:t>N</w:t>
-      </w:r>
-      <w:r>
-        <w:rPr>
-          <w:rFonts w:ascii="Times New Roman" w:hAnsi="Times New Roman" w:cs="Times New Roman"/>
-        </w:rPr>
-        <w:t xml:space="preserve">ome, Cognome, Username, Password, Conferma password e </w:t>
-      </w:r>
-      <w:r>
-        <w:rPr>
-          <w:rFonts w:ascii="Times New Roman" w:hAnsi="Times New Roman" w:cs="Times New Roman"/>
-          <w:u w:val="single"/>
-        </w:rPr>
-        <w:t>l’</w:t>
-      </w:r>
-      <w:r>
-        <w:rPr>
-          <w:rFonts w:ascii="Times New Roman" w:hAnsi="Times New Roman" w:cs="Times New Roman"/>
-          <w:u w:val="single"/>
-        </w:rPr>
-        <w:t>E</w:t>
-      </w:r>
-      <w:r>
-        <w:rPr>
-          <w:rFonts w:ascii="Times New Roman" w:hAnsi="Times New Roman" w:cs="Times New Roman"/>
-          <w:u w:val="single"/>
-        </w:rPr>
-        <w:t>mail</w:t>
-      </w:r>
-      <w:r>
-        <w:rPr>
-          <w:rFonts w:ascii="Times New Roman" w:hAnsi="Times New Roman" w:cs="Times New Roman"/>
-        </w:rPr>
-        <w:t>. Tutti i campi sono obbligatori, quindi all’utente non verrà permesso di poter lasciare un campo vuoto, inoltre, logicamente il campo “password” e il campo “conferma password” dovranno corrispondere.</w:t>
+        <w:t xml:space="preserve">, che una volta inseritili </w:t>
+      </w:r>
+      <w:r>
+        <w:rPr>
+          <w:rFonts w:ascii="Times New Roman" w:hAnsi="Times New Roman" w:cs="Times New Roman"/>
+        </w:rPr>
+        <w:t xml:space="preserve">nelle apposite tabelle, vi assegnerà un Id univoco. </w:t>
       </w:r>
     </w:p>
     <w:p>
@@ -1312,26 +1213,18 @@
           <w:lang w:eastAsia="it-IT"/>
         </w:rPr>
         <w:drawing>
-          <wp:anchor distT="0" distB="0" distL="114300" distR="114300" simplePos="0" relativeHeight="251658240" behindDoc="0" locked="0" layoutInCell="1" allowOverlap="1" wp14:anchorId="1F6F9AC1" wp14:editId="77DCD224">
+          <wp:anchor distT="0" distB="0" distL="114300" distR="114300" simplePos="0" relativeHeight="251660288" behindDoc="0" locked="0" layoutInCell="1" allowOverlap="1" wp14:anchorId="213F8CC2" wp14:editId="1DA4D4BE">
             <wp:simplePos x="0" y="0"/>
-            <wp:positionH relativeFrom="margin">
-              <wp:align>left</wp:align>
+            <wp:positionH relativeFrom="column">
+              <wp:posOffset>-3810</wp:posOffset>
             </wp:positionH>
             <wp:positionV relativeFrom="paragraph">
-              <wp:posOffset>5715</wp:posOffset>
+              <wp:posOffset>5080</wp:posOffset>
             </wp:positionV>
-            <wp:extent cx="1657985" cy="2707005"/>
+            <wp:extent cx="1912620" cy="3931920"/>
             <wp:effectExtent l="0" t="0" r="0" b="0"/>
-            <wp:wrapThrough wrapText="bothSides">
-              <wp:wrapPolygon edited="0">
-                <wp:start x="0" y="0"/>
-                <wp:lineTo x="0" y="21433"/>
-                <wp:lineTo x="21344" y="21433"/>
-                <wp:lineTo x="21344" y="0"/>
-                <wp:lineTo x="0" y="0"/>
-              </wp:wrapPolygon>
-            </wp:wrapThrough>
-            <wp:docPr id="3" name="Immagine 3"/>
+            <wp:wrapSquare wrapText="bothSides"/>
+            <wp:docPr id="1" name="Immagine 1"/>
             <wp:cNvGraphicFramePr>
               <a:graphicFrameLocks xmlns:a="http://schemas.openxmlformats.org/drawingml/2006/main" noChangeAspect="1"/>
             </wp:cNvGraphicFramePr>
@@ -1339,44 +1232,37 @@
               <a:graphicData uri="http://schemas.openxmlformats.org/drawingml/2006/picture">
                 <pic:pic xmlns:pic="http://schemas.openxmlformats.org/drawingml/2006/picture">
                   <pic:nvPicPr>
-                    <pic:cNvPr id="0" name="Picture 3"/>
-                    <pic:cNvPicPr>
-                      <a:picLocks noChangeAspect="1" noChangeArrowheads="1"/>
-                    </pic:cNvPicPr>
+                    <pic:cNvPr id="1" name="registrazione.PNG"/>
+                    <pic:cNvPicPr/>
                   </pic:nvPicPr>
                   <pic:blipFill>
-                    <a:blip r:embed="rId7">
+                    <a:blip r:embed="rId7" cstate="print">
                       <a:extLst>
                         <a:ext uri="{28A0092B-C50C-407E-A947-70E740481C1C}">
                           <a14:useLocalDpi xmlns:a14="http://schemas.microsoft.com/office/drawing/2010/main" val="0"/>
                         </a:ext>
                       </a:extLst>
                     </a:blip>
-                    <a:srcRect/>
                     <a:stretch>
                       <a:fillRect/>
                     </a:stretch>
                   </pic:blipFill>
-                  <pic:spPr bwMode="auto">
+                  <pic:spPr>
                     <a:xfrm>
                       <a:off x="0" y="0"/>
-                      <a:ext cx="1666810" cy="2721515"/>
+                      <a:ext cx="1912620" cy="3931920"/>
                     </a:xfrm>
                     <a:prstGeom prst="rect">
                       <a:avLst/>
                     </a:prstGeom>
-                    <a:noFill/>
-                    <a:ln>
-                      <a:noFill/>
-                    </a:ln>
                   </pic:spPr>
                 </pic:pic>
               </a:graphicData>
             </a:graphic>
-            <wp14:sizeRelH relativeFrom="margin">
+            <wp14:sizeRelH relativeFrom="page">
               <wp14:pctWidth>0</wp14:pctWidth>
             </wp14:sizeRelH>
-            <wp14:sizeRelV relativeFrom="margin">
+            <wp14:sizeRelV relativeFrom="page">
               <wp14:pctHeight>0</wp14:pctHeight>
             </wp14:sizeRelV>
           </wp:anchor>
@@ -1386,6 +1272,109 @@
         <w:rPr>
           <w:rFonts w:ascii="Times New Roman" w:hAnsi="Times New Roman" w:cs="Times New Roman"/>
         </w:rPr>
+        <w:t>Considerata la classificazione degli utenti, la UI registrazione rimarrà praticamente invariata per ognuno</w:t>
+      </w:r>
+      <w:r>
+        <w:rPr>
+          <w:rFonts w:ascii="Times New Roman" w:hAnsi="Times New Roman" w:cs="Times New Roman"/>
+        </w:rPr>
+        <w:t xml:space="preserve"> di essi</w:t>
+      </w:r>
+      <w:r>
+        <w:rPr>
+          <w:rFonts w:ascii="Times New Roman" w:hAnsi="Times New Roman" w:cs="Times New Roman"/>
+        </w:rPr>
+        <w:t>, ed in particolare prevedrà un</w:t>
+      </w:r>
+      <w:r>
+        <w:rPr>
+          <w:rFonts w:ascii="Times New Roman" w:hAnsi="Times New Roman" w:cs="Times New Roman"/>
+        </w:rPr>
+        <w:t>a</w:t>
+      </w:r>
+      <w:r>
+        <w:rPr>
+          <w:rFonts w:ascii="Times New Roman" w:hAnsi="Times New Roman" w:cs="Times New Roman"/>
+        </w:rPr>
+        <w:t xml:space="preserve"> </w:t>
+      </w:r>
+      <w:proofErr w:type="spellStart"/>
+      <w:r>
+        <w:rPr>
+          <w:rFonts w:ascii="Times New Roman" w:hAnsi="Times New Roman" w:cs="Times New Roman"/>
+        </w:rPr>
+        <w:t>form</w:t>
+      </w:r>
+      <w:proofErr w:type="spellEnd"/>
+      <w:r>
+        <w:rPr>
+          <w:rFonts w:ascii="Times New Roman" w:hAnsi="Times New Roman" w:cs="Times New Roman"/>
+        </w:rPr>
+        <w:t xml:space="preserve"> con l’inserimento dei seguenti campi di testo: </w:t>
+      </w:r>
+      <w:r>
+        <w:rPr>
+          <w:rFonts w:ascii="Times New Roman" w:hAnsi="Times New Roman" w:cs="Times New Roman"/>
+        </w:rPr>
+        <w:t>N</w:t>
+      </w:r>
+      <w:r>
+        <w:rPr>
+          <w:rFonts w:ascii="Times New Roman" w:hAnsi="Times New Roman" w:cs="Times New Roman"/>
+        </w:rPr>
+        <w:t xml:space="preserve">ome, Cognome, Username, Password, Conferma password e </w:t>
+      </w:r>
+      <w:r>
+        <w:rPr>
+          <w:rFonts w:ascii="Times New Roman" w:hAnsi="Times New Roman" w:cs="Times New Roman"/>
+          <w:u w:val="single"/>
+        </w:rPr>
+        <w:t>l’</w:t>
+      </w:r>
+      <w:r>
+        <w:rPr>
+          <w:rFonts w:ascii="Times New Roman" w:hAnsi="Times New Roman" w:cs="Times New Roman"/>
+          <w:u w:val="single"/>
+        </w:rPr>
+        <w:t>E</w:t>
+      </w:r>
+      <w:r>
+        <w:rPr>
+          <w:rFonts w:ascii="Times New Roman" w:hAnsi="Times New Roman" w:cs="Times New Roman"/>
+          <w:u w:val="single"/>
+        </w:rPr>
+        <w:t>mail</w:t>
+      </w:r>
+      <w:r>
+        <w:rPr>
+          <w:rFonts w:ascii="Times New Roman" w:hAnsi="Times New Roman" w:cs="Times New Roman"/>
+        </w:rPr>
+        <w:t>. Tutti i campi sono obbligatori, quindi all’utente non verrà permesso di poter lasciare un campo vuoto, inoltre, logicamente</w:t>
+      </w:r>
+      <w:r>
+        <w:rPr>
+          <w:rFonts w:ascii="Times New Roman" w:hAnsi="Times New Roman" w:cs="Times New Roman"/>
+        </w:rPr>
+        <w:t>,</w:t>
+      </w:r>
+      <w:r>
+        <w:rPr>
+          <w:rFonts w:ascii="Times New Roman" w:hAnsi="Times New Roman" w:cs="Times New Roman"/>
+        </w:rPr>
+        <w:t xml:space="preserve"> il campo “password” e il campo “conferma password” dovranno corrispondere.</w:t>
+      </w:r>
+    </w:p>
+    <w:p>
+      <w:pPr>
+        <w:spacing w:after="0"/>
+        <w:rPr>
+          <w:rFonts w:ascii="Times New Roman" w:hAnsi="Times New Roman" w:cs="Times New Roman"/>
+        </w:rPr>
+      </w:pPr>
+      <w:r>
+        <w:rPr>
+          <w:rFonts w:ascii="Times New Roman" w:hAnsi="Times New Roman" w:cs="Times New Roman"/>
+        </w:rPr>
         <w:t xml:space="preserve">In fondo </w:t>
       </w:r>
       <w:r>
@@ -1419,26 +1408,50 @@
         <w:rPr>
           <w:rFonts w:ascii="Times New Roman" w:hAnsi="Times New Roman" w:cs="Times New Roman"/>
         </w:rPr>
-        <w:t>bottoni ,</w:t>
+        <w:t>bo</w:t>
+      </w:r>
+      <w:r>
+        <w:rPr>
+          <w:rFonts w:ascii="Times New Roman" w:hAnsi="Times New Roman" w:cs="Times New Roman"/>
+        </w:rPr>
+        <w:t>ttoni ,</w:t>
       </w:r>
       <w:proofErr w:type="gramEnd"/>
       <w:r>
         <w:rPr>
           <w:rFonts w:ascii="Times New Roman" w:hAnsi="Times New Roman" w:cs="Times New Roman"/>
         </w:rPr>
-        <w:t xml:space="preserve"> “conferma” e “annulla”: cliccando “conferma”, nel caso tutte le condizioni siano state rispettate, l’utente verrà registrato ed inserito nel data base e</w:t>
-      </w:r>
-      <w:r>
-        <w:rPr>
-          <w:rFonts w:ascii="Times New Roman" w:hAnsi="Times New Roman" w:cs="Times New Roman"/>
-        </w:rPr>
-        <w:t>d</w:t>
-      </w:r>
-      <w:r>
-        <w:rPr>
-          <w:rFonts w:ascii="Times New Roman" w:hAnsi="Times New Roman" w:cs="Times New Roman"/>
-        </w:rPr>
-        <w:t xml:space="preserve"> avrà accesso alla propria home-page privata.</w:t>
+        <w:t xml:space="preserve"> “conferma” e “annulla”, i cui scopi saranno rispettivamente di registrare ed inserire l’utente</w:t>
+      </w:r>
+      <w:r>
+        <w:rPr>
+          <w:rFonts w:ascii="Times New Roman" w:hAnsi="Times New Roman" w:cs="Times New Roman"/>
+        </w:rPr>
+        <w:t xml:space="preserve"> nel data base </w:t>
+      </w:r>
+      <w:r>
+        <w:rPr>
+          <w:rFonts w:ascii="Times New Roman" w:hAnsi="Times New Roman" w:cs="Times New Roman"/>
+        </w:rPr>
+        <w:t>permettendogli l’</w:t>
+      </w:r>
+      <w:r>
+        <w:rPr>
+          <w:rFonts w:ascii="Times New Roman" w:hAnsi="Times New Roman" w:cs="Times New Roman"/>
+        </w:rPr>
+        <w:t>accesso alla propria home-page privata</w:t>
+      </w:r>
+      <w:r>
+        <w:rPr>
+          <w:rFonts w:ascii="Times New Roman" w:hAnsi="Times New Roman" w:cs="Times New Roman"/>
+        </w:rPr>
+        <w:t>, solo ed esclusivamente una volta verificate le condizioni sopracitate ; per quanto riguarda il bottone annulla, riporterà l’utente all’home-page-riservata</w:t>
+      </w:r>
+      <w:r>
+        <w:rPr>
+          <w:rFonts w:ascii="Times New Roman" w:hAnsi="Times New Roman" w:cs="Times New Roman"/>
+        </w:rPr>
+        <w:t>.</w:t>
       </w:r>
       <w:r>
         <w:rPr>
@@ -1466,14 +1479,6 @@
         </w:rPr>
         <w:t>Cliccando “annulla” l’utente verrà riportato sulla home pubblica.</w:t>
       </w:r>
-    </w:p>
-    <w:p>
-      <w:pPr>
-        <w:spacing w:after="0"/>
-        <w:rPr>
-          <w:rFonts w:ascii="Times New Roman" w:hAnsi="Times New Roman" w:cs="Times New Roman"/>
-        </w:rPr>
-      </w:pPr>
     </w:p>
     <w:p>
       <w:pPr>
@@ -1857,6 +1862,7 @@
         <w:rPr>
           <w:rFonts w:ascii="Times New Roman" w:hAnsi="Times New Roman" w:cs="Times New Roman"/>
         </w:rPr>
+        <w:lastRenderedPageBreak/>
         <w:t>Cliente può visualizzarne i dettagli e aggiungerlo al carrello, il quale potrà essere visualizzato e/o</w:t>
       </w:r>
     </w:p>
@@ -1911,7 +1917,6 @@
         <w:rPr>
           <w:rFonts w:ascii="Times New Roman" w:hAnsi="Times New Roman" w:cs="Times New Roman"/>
         </w:rPr>
-        <w:lastRenderedPageBreak/>
         <w:t>Se il pagamento</w:t>
       </w:r>
       <w:r>
@@ -2338,9 +2343,9 @@
           <w:lang w:eastAsia="it-IT"/>
         </w:rPr>
         <w:drawing>
-          <wp:inline distT="0" distB="0" distL="0" distR="0" wp14:anchorId="555429A4" wp14:editId="5D70887E">
-            <wp:extent cx="3114675" cy="2628265"/>
-            <wp:effectExtent l="0" t="0" r="9525" b="635"/>
+          <wp:inline distT="0" distB="0" distL="0" distR="0" wp14:anchorId="555429A4" wp14:editId="29973B8C">
+            <wp:extent cx="3985260" cy="3039249"/>
+            <wp:effectExtent l="0" t="0" r="0" b="8890"/>
             <wp:docPr id="2" name="Immagine 2"/>
             <wp:cNvGraphicFramePr>
               <a:graphicFrameLocks xmlns:a="http://schemas.openxmlformats.org/drawingml/2006/main" noChangeAspect="1"/>
@@ -2367,7 +2372,7 @@
                   <pic:spPr>
                     <a:xfrm>
                       <a:off x="0" y="0"/>
-                      <a:ext cx="3121782" cy="2634262"/>
+                      <a:ext cx="4006834" cy="3055702"/>
                     </a:xfrm>
                     <a:prstGeom prst="rect">
                       <a:avLst/>
@@ -2559,22 +2564,22 @@
         </w:rPr>
         <w:lastRenderedPageBreak/>
         <w:drawing>
-          <wp:anchor distT="0" distB="0" distL="114300" distR="114300" simplePos="0" relativeHeight="251659264" behindDoc="0" locked="0" layoutInCell="1" allowOverlap="1" wp14:anchorId="46688F17" wp14:editId="59DF3DE5">
+          <wp:anchor distT="0" distB="0" distL="114300" distR="114300" simplePos="0" relativeHeight="251659264" behindDoc="0" locked="0" layoutInCell="1" allowOverlap="1" wp14:anchorId="46688F17" wp14:editId="302F1185">
             <wp:simplePos x="0" y="0"/>
             <wp:positionH relativeFrom="page">
-              <wp:posOffset>692150</wp:posOffset>
+              <wp:posOffset>693420</wp:posOffset>
             </wp:positionH>
             <wp:positionV relativeFrom="paragraph">
-              <wp:posOffset>701675</wp:posOffset>
+              <wp:posOffset>67945</wp:posOffset>
             </wp:positionV>
-            <wp:extent cx="2446655" cy="3140710"/>
-            <wp:effectExtent l="0" t="0" r="0" b="2540"/>
+            <wp:extent cx="3192780" cy="4450080"/>
+            <wp:effectExtent l="0" t="0" r="7620" b="7620"/>
             <wp:wrapThrough wrapText="bothSides">
               <wp:wrapPolygon edited="0">
                 <wp:start x="0" y="0"/>
-                <wp:lineTo x="0" y="21486"/>
-                <wp:lineTo x="21359" y="21486"/>
-                <wp:lineTo x="21359" y="0"/>
+                <wp:lineTo x="0" y="21545"/>
+                <wp:lineTo x="21523" y="21545"/>
+                <wp:lineTo x="21523" y="0"/>
                 <wp:lineTo x="0" y="0"/>
               </wp:wrapPolygon>
             </wp:wrapThrough>
@@ -2606,7 +2611,7 @@
                   <pic:spPr bwMode="auto">
                     <a:xfrm>
                       <a:off x="0" y="0"/>
-                      <a:ext cx="2446655" cy="3140710"/>
+                      <a:ext cx="3192780" cy="4450080"/>
                     </a:xfrm>
                     <a:prstGeom prst="rect">
                       <a:avLst/>
@@ -2726,20 +2731,6 @@
         <w:rPr>
           <w:rFonts w:ascii="Times New Roman" w:hAnsi="Times New Roman" w:cs="Times New Roman"/>
         </w:rPr>
-        <w:t>Il magazziniere ha un proprio Id come chiave primaria, nome, cognome ed e-mail con cui risulta registrato dall’Amministratore</w:t>
-      </w:r>
-    </w:p>
-    <w:p>
-      <w:pPr>
-        <w:spacing w:after="0"/>
-        <w:rPr>
-          <w:rFonts w:ascii="Times New Roman" w:hAnsi="Times New Roman" w:cs="Times New Roman"/>
-        </w:rPr>
-      </w:pPr>
-      <w:r>
-        <w:rPr>
-          <w:rFonts w:ascii="Times New Roman" w:hAnsi="Times New Roman" w:cs="Times New Roman"/>
-        </w:rPr>
         <w:t>Accedendo con l’account del Magazziniere dall’area Login si entra nell’home riservata dedicata alla gestione del Magazzino.</w:t>
       </w:r>
       <w:r>
@@ -2802,6 +2793,14 @@
           <w:rFonts w:ascii="Times New Roman" w:hAnsi="Times New Roman" w:cs="Times New Roman"/>
         </w:rPr>
       </w:pPr>
+    </w:p>
+    <w:p>
+      <w:pPr>
+        <w:spacing w:after="0"/>
+        <w:rPr>
+          <w:rFonts w:ascii="Times New Roman" w:hAnsi="Times New Roman" w:cs="Times New Roman"/>
+        </w:rPr>
+      </w:pPr>
       <w:r>
         <w:rPr>
           <w:rFonts w:ascii="Times New Roman" w:hAnsi="Times New Roman" w:cs="Times New Roman"/>
@@ -2812,35 +2811,115 @@
         <w:rPr>
           <w:rFonts w:ascii="Times New Roman" w:hAnsi="Times New Roman" w:cs="Times New Roman"/>
         </w:rPr>
-        <w:t xml:space="preserve"> può inserire, modificare o eliminare i prodotti e tenere traccia delle quantità presenti.</w:t>
-      </w:r>
-    </w:p>
-    <w:p>
-      <w:pPr>
-        <w:spacing w:after="0"/>
-        <w:rPr>
-          <w:rFonts w:ascii="Times New Roman" w:hAnsi="Times New Roman" w:cs="Times New Roman"/>
-        </w:rPr>
-      </w:pPr>
-      <w:r>
-        <w:rPr>
-          <w:rFonts w:ascii="Times New Roman" w:hAnsi="Times New Roman" w:cs="Times New Roman"/>
-        </w:rPr>
-        <w:t>Il Prodotto ha l’id come chiave primaria, il codice, la descrizione, il prezzo e la quantità.</w:t>
-      </w:r>
-    </w:p>
-    <w:p>
-      <w:pPr>
-        <w:spacing w:after="0"/>
-        <w:rPr>
-          <w:rFonts w:ascii="Times New Roman" w:hAnsi="Times New Roman" w:cs="Times New Roman"/>
-        </w:rPr>
-      </w:pPr>
-      <w:r>
-        <w:rPr>
-          <w:rFonts w:ascii="Times New Roman" w:hAnsi="Times New Roman" w:cs="Times New Roman"/>
-        </w:rPr>
-        <w:t>Nella gestione ordini può visualizzare l’ordine aggiornandolo dallo stato di ricevuto a inviato, in questo modo la data di spedizione verrà di conseguenza automaticamente registrata. Successivamente nel post-vendita rimuove le quantità vendute dalla disponibilità del magazzino.</w:t>
+        <w:t xml:space="preserve"> p</w:t>
+      </w:r>
+      <w:r>
+        <w:rPr>
+          <w:rFonts w:ascii="Times New Roman" w:hAnsi="Times New Roman" w:cs="Times New Roman"/>
+        </w:rPr>
+        <w:t>ossono</w:t>
+      </w:r>
+      <w:r>
+        <w:rPr>
+          <w:rFonts w:ascii="Times New Roman" w:hAnsi="Times New Roman" w:cs="Times New Roman"/>
+        </w:rPr>
+        <w:t xml:space="preserve"> inserire, modificare o eliminare i prodotti e tenere traccia delle quantità presenti.</w:t>
+      </w:r>
+    </w:p>
+    <w:p>
+      <w:pPr>
+        <w:spacing w:after="0"/>
+        <w:rPr>
+          <w:rFonts w:ascii="Times New Roman" w:hAnsi="Times New Roman" w:cs="Times New Roman"/>
+        </w:rPr>
+      </w:pPr>
+      <w:r>
+        <w:rPr>
+          <w:rFonts w:ascii="Times New Roman" w:hAnsi="Times New Roman" w:cs="Times New Roman"/>
+        </w:rPr>
+        <w:t>Il Prodotto ha l’id come chiave primaria</w:t>
+      </w:r>
+      <w:r>
+        <w:rPr>
+          <w:rFonts w:ascii="Times New Roman" w:hAnsi="Times New Roman" w:cs="Times New Roman"/>
+        </w:rPr>
+        <w:t xml:space="preserve"> e </w:t>
+      </w:r>
+      <w:r>
+        <w:rPr>
+          <w:rFonts w:ascii="Times New Roman" w:hAnsi="Times New Roman" w:cs="Times New Roman"/>
+        </w:rPr>
+        <w:t>la descrizione</w:t>
+      </w:r>
+      <w:r>
+        <w:rPr>
+          <w:rFonts w:ascii="Times New Roman" w:hAnsi="Times New Roman" w:cs="Times New Roman"/>
+        </w:rPr>
+        <w:t>.</w:t>
+      </w:r>
+    </w:p>
+    <w:p>
+      <w:pPr>
+        <w:spacing w:after="0"/>
+        <w:rPr>
+          <w:rFonts w:ascii="Times New Roman" w:hAnsi="Times New Roman" w:cs="Times New Roman"/>
+        </w:rPr>
+      </w:pPr>
+    </w:p>
+    <w:p>
+      <w:pPr>
+        <w:spacing w:after="0"/>
+        <w:rPr>
+          <w:rFonts w:ascii="Times New Roman" w:hAnsi="Times New Roman" w:cs="Times New Roman"/>
+        </w:rPr>
+      </w:pPr>
+      <w:r>
+        <w:rPr>
+          <w:rFonts w:ascii="Times New Roman" w:hAnsi="Times New Roman" w:cs="Times New Roman"/>
+        </w:rPr>
+        <w:t xml:space="preserve">Nella gestione ordini può </w:t>
+      </w:r>
+      <w:r>
+        <w:rPr>
+          <w:rFonts w:ascii="Times New Roman" w:hAnsi="Times New Roman" w:cs="Times New Roman"/>
+        </w:rPr>
+        <w:t>spedire</w:t>
+      </w:r>
+      <w:r>
+        <w:rPr>
+          <w:rFonts w:ascii="Times New Roman" w:hAnsi="Times New Roman" w:cs="Times New Roman"/>
+        </w:rPr>
+        <w:t xml:space="preserve"> l’ordine aggiornandolo dallo stato di ricevuto a inviato, in questo modo la data di spedizione verrà di conseguenza automaticamente registrata. </w:t>
+      </w:r>
+      <w:r>
+        <w:rPr>
+          <w:rFonts w:ascii="Times New Roman" w:hAnsi="Times New Roman" w:cs="Times New Roman"/>
+        </w:rPr>
+        <w:t>Se non deve effettuare alcuna spedizione potrà soltanto visualizzare gli ordini da consultare.</w:t>
+      </w:r>
+    </w:p>
+    <w:p>
+      <w:pPr>
+        <w:spacing w:after="0"/>
+        <w:rPr>
+          <w:rFonts w:ascii="Times New Roman" w:hAnsi="Times New Roman" w:cs="Times New Roman"/>
+        </w:rPr>
+      </w:pPr>
+      <w:bookmarkStart w:id="0" w:name="_GoBack"/>
+      <w:bookmarkEnd w:id="0"/>
+    </w:p>
+    <w:p>
+      <w:pPr>
+        <w:spacing w:after="0"/>
+        <w:rPr>
+          <w:rFonts w:ascii="Times New Roman" w:hAnsi="Times New Roman" w:cs="Times New Roman"/>
+        </w:rPr>
+      </w:pPr>
+      <w:r>
+        <w:rPr>
+          <w:rFonts w:ascii="Times New Roman" w:hAnsi="Times New Roman" w:cs="Times New Roman"/>
+        </w:rPr>
+        <w:t>Successivamente nel post-vendita rimuove le quantità vendute dalla disponibilità del magazzino.</w:t>
       </w:r>
     </w:p>
     <w:p>
@@ -3177,6 +3256,7 @@
     <w:p>
       <w:pPr>
         <w:spacing w:after="0"/>
+        <w:jc w:val="center"/>
         <w:rPr>
           <w:rFonts w:ascii="Times New Roman" w:hAnsi="Times New Roman" w:cs="Times New Roman"/>
           <w:i/>
@@ -3208,37 +3288,72 @@
     <w:p>
       <w:pPr>
         <w:spacing w:after="0"/>
+        <w:jc w:val="center"/>
+        <w:rPr>
+          <w:rFonts w:ascii="Times New Roman" w:hAnsi="Times New Roman" w:cs="Times New Roman"/>
+        </w:rPr>
+      </w:pPr>
+      <w:r>
         <w:rPr>
           <w:rFonts w:ascii="Times New Roman" w:hAnsi="Times New Roman" w:cs="Times New Roman"/>
           <w:i/>
           <w:iCs/>
         </w:rPr>
-      </w:pPr>
+        <w:t xml:space="preserve">Entità </w:t>
+      </w:r>
       <w:r>
         <w:rPr>
           <w:rFonts w:ascii="Times New Roman" w:hAnsi="Times New Roman" w:cs="Times New Roman"/>
           <w:i/>
           <w:iCs/>
+        </w:rPr>
+        <w:t xml:space="preserve">e </w:t>
+      </w:r>
+      <w:r>
+        <w:rPr>
+          <w:rFonts w:ascii="Times New Roman" w:hAnsi="Times New Roman" w:cs="Times New Roman"/>
+          <w:i/>
+          <w:iCs/>
+        </w:rPr>
+        <w:t>relazion</w:t>
+      </w:r>
+      <w:r>
+        <w:rPr>
+          <w:rFonts w:ascii="Times New Roman" w:hAnsi="Times New Roman" w:cs="Times New Roman"/>
+          <w:i/>
+          <w:iCs/>
+        </w:rPr>
+        <w:t>i</w:t>
+      </w:r>
+    </w:p>
+    <w:p>
+      <w:pPr>
+        <w:spacing w:after="0"/>
+        <w:jc w:val="center"/>
+        <w:rPr>
+          <w:rFonts w:ascii="Times New Roman" w:hAnsi="Times New Roman" w:cs="Times New Roman"/>
+        </w:rPr>
+      </w:pPr>
+    </w:p>
+    <w:p>
+      <w:pPr>
+        <w:spacing w:after="0"/>
+        <w:jc w:val="center"/>
+        <w:rPr>
+          <w:rFonts w:ascii="Times New Roman" w:hAnsi="Times New Roman" w:cs="Times New Roman"/>
+        </w:rPr>
+      </w:pPr>
+      <w:r>
+        <w:rPr>
+          <w:rFonts w:ascii="Times New Roman" w:hAnsi="Times New Roman" w:cs="Times New Roman"/>
           <w:noProof/>
           <w:lang w:eastAsia="it-IT"/>
         </w:rPr>
-        <w:lastRenderedPageBreak/>
-        <w:t xml:space="preserve">                                                         </w:t>
-      </w:r>
-      <w:bookmarkStart w:id="0" w:name="_GoBack"/>
-      <w:r>
-        <w:rPr>
-          <w:rFonts w:ascii="Times New Roman" w:hAnsi="Times New Roman" w:cs="Times New Roman"/>
-          <w:i/>
-          <w:iCs/>
-          <w:noProof/>
-          <w:lang w:eastAsia="it-IT"/>
-        </w:rPr>
         <w:drawing>
-          <wp:inline distT="0" distB="0" distL="0" distR="0" wp14:anchorId="439F10DF" wp14:editId="3DA02FC8">
-            <wp:extent cx="2198370" cy="8946648"/>
-            <wp:effectExtent l="0" t="0" r="0" b="6985"/>
-            <wp:docPr id="8" name="Immagine 8"/>
+          <wp:inline distT="0" distB="0" distL="0" distR="0" wp14:anchorId="4CF93421" wp14:editId="355152E3">
+            <wp:extent cx="6720840" cy="4757449"/>
+            <wp:effectExtent l="0" t="0" r="3810" b="5080"/>
+            <wp:docPr id="7" name="Immagine 7"/>
             <wp:cNvGraphicFramePr>
               <a:graphicFrameLocks xmlns:a="http://schemas.openxmlformats.org/drawingml/2006/main" noChangeAspect="1"/>
             </wp:cNvGraphicFramePr>
@@ -3246,7 +3361,7 @@
               <a:graphicData uri="http://schemas.openxmlformats.org/drawingml/2006/picture">
                 <pic:pic xmlns:pic="http://schemas.openxmlformats.org/drawingml/2006/picture">
                   <pic:nvPicPr>
-                    <pic:cNvPr id="8" name="Untitled Diagram-Page-1 (1).png"/>
+                    <pic:cNvPr id="7" name="Entità.PNG"/>
                     <pic:cNvPicPr/>
                   </pic:nvPicPr>
                   <pic:blipFill>
@@ -3264,7 +3379,7 @@
                   <pic:spPr>
                     <a:xfrm>
                       <a:off x="0" y="0"/>
-                      <a:ext cx="2199426" cy="8950947"/>
+                      <a:ext cx="6732982" cy="4766044"/>
                     </a:xfrm>
                     <a:prstGeom prst="rect">
                       <a:avLst/>
@@ -3276,7 +3391,14 @@
           </wp:inline>
         </w:drawing>
       </w:r>
-      <w:bookmarkEnd w:id="0"/>
+    </w:p>
+    <w:p>
+      <w:pPr>
+        <w:spacing w:after="0"/>
+        <w:rPr>
+          <w:rFonts w:ascii="Times New Roman" w:hAnsi="Times New Roman" w:cs="Times New Roman"/>
+        </w:rPr>
+      </w:pPr>
     </w:p>
     <w:p>
       <w:pPr>
@@ -3284,8 +3406,7 @@
         <w:jc w:val="center"/>
         <w:rPr>
           <w:rFonts w:ascii="Times New Roman" w:hAnsi="Times New Roman" w:cs="Times New Roman"/>
-          <w:i/>
-          <w:iCs/>
+          <w:u w:val="single"/>
         </w:rPr>
       </w:pPr>
     </w:p>
@@ -3295,138 +3416,19 @@
         <w:jc w:val="center"/>
         <w:rPr>
           <w:rFonts w:ascii="Times New Roman" w:hAnsi="Times New Roman" w:cs="Times New Roman"/>
-          <w:i/>
-          <w:iCs/>
-        </w:rPr>
-      </w:pPr>
-    </w:p>
-    <w:p>
-      <w:pPr>
-        <w:spacing w:after="0"/>
-        <w:jc w:val="center"/>
-        <w:rPr>
-          <w:rFonts w:ascii="Times New Roman" w:hAnsi="Times New Roman" w:cs="Times New Roman"/>
-          <w:i/>
-          <w:iCs/>
-        </w:rPr>
-      </w:pPr>
-    </w:p>
-    <w:p>
-      <w:pPr>
-        <w:spacing w:after="0"/>
-        <w:jc w:val="center"/>
-        <w:rPr>
-          <w:rFonts w:ascii="Times New Roman" w:hAnsi="Times New Roman" w:cs="Times New Roman"/>
-          <w:i/>
-          <w:iCs/>
-        </w:rPr>
-      </w:pPr>
-    </w:p>
-    <w:p>
-      <w:pPr>
-        <w:spacing w:after="0"/>
-        <w:jc w:val="center"/>
-        <w:rPr>
-          <w:rFonts w:ascii="Times New Roman" w:hAnsi="Times New Roman" w:cs="Times New Roman"/>
-          <w:i/>
-          <w:iCs/>
-        </w:rPr>
-      </w:pPr>
-    </w:p>
-    <w:p>
-      <w:pPr>
-        <w:spacing w:after="0"/>
-        <w:jc w:val="center"/>
-        <w:rPr>
-          <w:rFonts w:ascii="Times New Roman" w:hAnsi="Times New Roman" w:cs="Times New Roman"/>
-          <w:i/>
-          <w:iCs/>
-        </w:rPr>
-      </w:pPr>
-    </w:p>
-    <w:p>
-      <w:pPr>
-        <w:spacing w:after="0"/>
-        <w:jc w:val="center"/>
-        <w:rPr>
-          <w:rFonts w:ascii="Times New Roman" w:hAnsi="Times New Roman" w:cs="Times New Roman"/>
-          <w:i/>
-          <w:iCs/>
-        </w:rPr>
-      </w:pPr>
-      <w:r>
-        <w:rPr>
-          <w:rFonts w:ascii="Times New Roman" w:hAnsi="Times New Roman" w:cs="Times New Roman"/>
-          <w:i/>
-          <w:iCs/>
-        </w:rPr>
-        <w:t xml:space="preserve">Entità </w:t>
-      </w:r>
-      <w:r>
-        <w:rPr>
-          <w:rFonts w:ascii="Times New Roman" w:hAnsi="Times New Roman" w:cs="Times New Roman"/>
-          <w:i/>
-          <w:iCs/>
-        </w:rPr>
-        <w:t xml:space="preserve">e </w:t>
-      </w:r>
-      <w:r>
-        <w:rPr>
-          <w:rFonts w:ascii="Times New Roman" w:hAnsi="Times New Roman" w:cs="Times New Roman"/>
-          <w:i/>
-          <w:iCs/>
-        </w:rPr>
-        <w:t>relazion</w:t>
-      </w:r>
-      <w:r>
-        <w:rPr>
-          <w:rFonts w:ascii="Times New Roman" w:hAnsi="Times New Roman" w:cs="Times New Roman"/>
-          <w:i/>
-          <w:iCs/>
-        </w:rPr>
-        <w:t>i</w:t>
-      </w:r>
-    </w:p>
-    <w:p>
-      <w:pPr>
-        <w:spacing w:after="0"/>
-        <w:jc w:val="center"/>
-        <w:rPr>
-          <w:rFonts w:ascii="Times New Roman" w:hAnsi="Times New Roman" w:cs="Times New Roman"/>
-          <w:i/>
-          <w:iCs/>
-        </w:rPr>
-      </w:pPr>
-    </w:p>
-    <w:p>
-      <w:pPr>
-        <w:spacing w:after="0"/>
-        <w:jc w:val="center"/>
-        <w:rPr>
-          <w:rFonts w:ascii="Times New Roman" w:hAnsi="Times New Roman" w:cs="Times New Roman"/>
-        </w:rPr>
-      </w:pPr>
-    </w:p>
-    <w:p>
-      <w:pPr>
-        <w:spacing w:after="0"/>
-        <w:jc w:val="center"/>
-        <w:rPr>
-          <w:rFonts w:ascii="Times New Roman" w:hAnsi="Times New Roman" w:cs="Times New Roman"/>
-        </w:rPr>
-      </w:pPr>
-      <w:r>
-        <w:rPr>
-          <w:rFonts w:ascii="Times New Roman" w:hAnsi="Times New Roman" w:cs="Times New Roman"/>
+        </w:rPr>
+      </w:pPr>
+      <w:r>
+        <w:rPr>
           <w:noProof/>
-          <w:u w:val="single"/>
           <w:lang w:eastAsia="it-IT"/>
         </w:rPr>
+        <w:lastRenderedPageBreak/>
         <w:drawing>
-          <wp:inline distT="0" distB="0" distL="0" distR="0" wp14:anchorId="5AF900CC" wp14:editId="2EDEF2BD">
-            <wp:extent cx="4927676" cy="3035808"/>
-            <wp:effectExtent l="0" t="0" r="6350" b="0"/>
-            <wp:docPr id="6" name="Immagine 6" descr="Immagine che contiene mappa&#10;&#10;Descrizione generata automaticamente"/>
+          <wp:inline distT="0" distB="0" distL="0" distR="0" wp14:anchorId="5E16EE02" wp14:editId="0EE8BDF0">
+            <wp:extent cx="3036570" cy="9540033"/>
+            <wp:effectExtent l="0" t="0" r="0" b="4445"/>
+            <wp:docPr id="4" name="Immagine 4"/>
             <wp:cNvGraphicFramePr>
               <a:graphicFrameLocks xmlns:a="http://schemas.openxmlformats.org/drawingml/2006/main" noChangeAspect="1"/>
             </wp:cNvGraphicFramePr>
@@ -3434,8 +3436,10 @@
               <a:graphicData uri="http://schemas.openxmlformats.org/drawingml/2006/picture">
                 <pic:pic xmlns:pic="http://schemas.openxmlformats.org/drawingml/2006/picture">
                   <pic:nvPicPr>
-                    <pic:cNvPr id="6" name="Entità.PNG"/>
-                    <pic:cNvPicPr/>
+                    <pic:cNvPr id="0" name="Picture 5"/>
+                    <pic:cNvPicPr>
+                      <a:picLocks noChangeAspect="1" noChangeArrowheads="1"/>
+                    </pic:cNvPicPr>
                   </pic:nvPicPr>
                   <pic:blipFill>
                     <a:blip r:embed="rId11">
@@ -3445,18 +3449,23 @@
                         </a:ext>
                       </a:extLst>
                     </a:blip>
+                    <a:srcRect/>
                     <a:stretch>
                       <a:fillRect/>
                     </a:stretch>
                   </pic:blipFill>
-                  <pic:spPr>
+                  <pic:spPr bwMode="auto">
                     <a:xfrm>
                       <a:off x="0" y="0"/>
-                      <a:ext cx="4968548" cy="3060988"/>
+                      <a:ext cx="3049310" cy="9580060"/>
                     </a:xfrm>
                     <a:prstGeom prst="rect">
                       <a:avLst/>
                     </a:prstGeom>
+                    <a:noFill/>
+                    <a:ln>
+                      <a:noFill/>
+                    </a:ln>
                   </pic:spPr>
                 </pic:pic>
               </a:graphicData>
@@ -3477,7 +3486,7 @@
 </file>
 
 <file path=word/endnotes.xml><?xml version="1.0" encoding="utf-8"?>
-<w:endnotes xmlns:wpc="http://schemas.microsoft.com/office/word/2010/wordprocessingCanvas" xmlns:cx="http://schemas.microsoft.com/office/drawing/2014/chartex" xmlns:mc="http://schemas.openxmlformats.org/markup-compatibility/2006" xmlns:o="urn:schemas-microsoft-com:office:office" xmlns:r="http://schemas.openxmlformats.org/officeDocument/2006/relationships" xmlns:m="http://schemas.openxmlformats.org/officeDocument/2006/math" xmlns:v="urn:schemas-microsoft-com:vml" xmlns:wp14="http://schemas.microsoft.com/office/word/2010/wordprocessingDrawing" xmlns:wp="http://schemas.openxmlformats.org/drawingml/2006/wordprocessingDrawing" xmlns:w10="urn:schemas-microsoft-com:office:word" xmlns:w="http://schemas.openxmlformats.org/wordprocessingml/2006/main" xmlns:w14="http://schemas.microsoft.com/office/word/2010/wordml" xmlns:w15="http://schemas.microsoft.com/office/word/2012/wordml" xmlns:w16se="http://schemas.microsoft.com/office/word/2015/wordml/symex" xmlns:wpg="http://schemas.microsoft.com/office/word/2010/wordprocessingGroup" xmlns:wpi="http://schemas.microsoft.com/office/word/2010/wordprocessingInk" xmlns:wne="http://schemas.microsoft.com/office/word/2006/wordml" xmlns:wps="http://schemas.microsoft.com/office/word/2010/wordprocessingShape" mc:Ignorable="w14 w15 w16se wp14">
+<w:endnotes xmlns:wpc="http://schemas.microsoft.com/office/word/2010/wordprocessingCanvas" xmlns:cx="http://schemas.microsoft.com/office/drawing/2014/chartex" xmlns:cx1="http://schemas.microsoft.com/office/drawing/2015/9/8/chartex" xmlns:cx2="http://schemas.microsoft.com/office/drawing/2015/10/21/chartex" xmlns:cx3="http://schemas.microsoft.com/office/drawing/2016/5/9/chartex" xmlns:cx4="http://schemas.microsoft.com/office/drawing/2016/5/10/chartex" xmlns:cx5="http://schemas.microsoft.com/office/drawing/2016/5/11/chartex" xmlns:cx6="http://schemas.microsoft.com/office/drawing/2016/5/12/chartex" xmlns:cx7="http://schemas.microsoft.com/office/drawing/2016/5/13/chartex" xmlns:cx8="http://schemas.microsoft.com/office/drawing/2016/5/14/chartex" xmlns:mc="http://schemas.openxmlformats.org/markup-compatibility/2006" xmlns:aink="http://schemas.microsoft.com/office/drawing/2016/ink" xmlns:am3d="http://schemas.microsoft.com/office/drawing/2017/model3d" xmlns:o="urn:schemas-microsoft-com:office:office" xmlns:r="http://schemas.openxmlformats.org/officeDocument/2006/relationships" xmlns:m="http://schemas.openxmlformats.org/officeDocument/2006/math" xmlns:v="urn:schemas-microsoft-com:vml" xmlns:wp14="http://schemas.microsoft.com/office/word/2010/wordprocessingDrawing" xmlns:wp="http://schemas.openxmlformats.org/drawingml/2006/wordprocessingDrawing" xmlns:w10="urn:schemas-microsoft-com:office:word" xmlns:w="http://schemas.openxmlformats.org/wordprocessingml/2006/main" xmlns:w14="http://schemas.microsoft.com/office/word/2010/wordml" xmlns:w15="http://schemas.microsoft.com/office/word/2012/wordml" xmlns:w16cid="http://schemas.microsoft.com/office/word/2016/wordml/cid" xmlns:w16se="http://schemas.microsoft.com/office/word/2015/wordml/symex" xmlns:wpg="http://schemas.microsoft.com/office/word/2010/wordprocessingGroup" xmlns:wpi="http://schemas.microsoft.com/office/word/2010/wordprocessingInk" xmlns:wne="http://schemas.microsoft.com/office/word/2006/wordml" xmlns:wps="http://schemas.microsoft.com/office/word/2010/wordprocessingShape" mc:Ignorable="w14 w15 w16se w16cid wp14">
   <w:endnote w:type="separator" w:id="-1">
     <w:p>
       <w:pPr>
@@ -3502,7 +3511,7 @@
 </file>
 
 <file path=word/footer1.xml><?xml version="1.0" encoding="utf-8"?>
-<w:ftr xmlns:wpc="http://schemas.microsoft.com/office/word/2010/wordprocessingCanvas" xmlns:cx="http://schemas.microsoft.com/office/drawing/2014/chartex" xmlns:mc="http://schemas.openxmlformats.org/markup-compatibility/2006" xmlns:o="urn:schemas-microsoft-com:office:office" xmlns:r="http://schemas.openxmlformats.org/officeDocument/2006/relationships" xmlns:m="http://schemas.openxmlformats.org/officeDocument/2006/math" xmlns:v="urn:schemas-microsoft-com:vml" xmlns:wp14="http://schemas.microsoft.com/office/word/2010/wordprocessingDrawing" xmlns:wp="http://schemas.openxmlformats.org/drawingml/2006/wordprocessingDrawing" xmlns:w10="urn:schemas-microsoft-com:office:word" xmlns:w="http://schemas.openxmlformats.org/wordprocessingml/2006/main" xmlns:w14="http://schemas.microsoft.com/office/word/2010/wordml" xmlns:w15="http://schemas.microsoft.com/office/word/2012/wordml" xmlns:w16se="http://schemas.microsoft.com/office/word/2015/wordml/symex" xmlns:wpg="http://schemas.microsoft.com/office/word/2010/wordprocessingGroup" xmlns:wpi="http://schemas.microsoft.com/office/word/2010/wordprocessingInk" xmlns:wne="http://schemas.microsoft.com/office/word/2006/wordml" xmlns:wps="http://schemas.microsoft.com/office/word/2010/wordprocessingShape" mc:Ignorable="w14 w15 w16se wp14">
+<w:ftr xmlns:wpc="http://schemas.microsoft.com/office/word/2010/wordprocessingCanvas" xmlns:cx="http://schemas.microsoft.com/office/drawing/2014/chartex" xmlns:cx1="http://schemas.microsoft.com/office/drawing/2015/9/8/chartex" xmlns:cx2="http://schemas.microsoft.com/office/drawing/2015/10/21/chartex" xmlns:cx3="http://schemas.microsoft.com/office/drawing/2016/5/9/chartex" xmlns:cx4="http://schemas.microsoft.com/office/drawing/2016/5/10/chartex" xmlns:cx5="http://schemas.microsoft.com/office/drawing/2016/5/11/chartex" xmlns:cx6="http://schemas.microsoft.com/office/drawing/2016/5/12/chartex" xmlns:cx7="http://schemas.microsoft.com/office/drawing/2016/5/13/chartex" xmlns:cx8="http://schemas.microsoft.com/office/drawing/2016/5/14/chartex" xmlns:mc="http://schemas.openxmlformats.org/markup-compatibility/2006" xmlns:aink="http://schemas.microsoft.com/office/drawing/2016/ink" xmlns:am3d="http://schemas.microsoft.com/office/drawing/2017/model3d" xmlns:o="urn:schemas-microsoft-com:office:office" xmlns:r="http://schemas.openxmlformats.org/officeDocument/2006/relationships" xmlns:m="http://schemas.openxmlformats.org/officeDocument/2006/math" xmlns:v="urn:schemas-microsoft-com:vml" xmlns:wp14="http://schemas.microsoft.com/office/word/2010/wordprocessingDrawing" xmlns:wp="http://schemas.openxmlformats.org/drawingml/2006/wordprocessingDrawing" xmlns:w10="urn:schemas-microsoft-com:office:word" xmlns:w="http://schemas.openxmlformats.org/wordprocessingml/2006/main" xmlns:w14="http://schemas.microsoft.com/office/word/2010/wordml" xmlns:w15="http://schemas.microsoft.com/office/word/2012/wordml" xmlns:w16cid="http://schemas.microsoft.com/office/word/2016/wordml/cid" xmlns:w16se="http://schemas.microsoft.com/office/word/2015/wordml/symex" xmlns:wpg="http://schemas.microsoft.com/office/word/2010/wordprocessingGroup" xmlns:wpi="http://schemas.microsoft.com/office/word/2010/wordprocessingInk" xmlns:wne="http://schemas.microsoft.com/office/word/2006/wordml" xmlns:wps="http://schemas.microsoft.com/office/word/2010/wordprocessingShape" mc:Ignorable="w14 w15 w16se w16cid wp14">
   <w:sdt>
     <w:sdtPr>
       <w:id w:val="82276031"/>
@@ -3548,7 +3557,7 @@
 </file>
 
 <file path=word/footnotes.xml><?xml version="1.0" encoding="utf-8"?>
-<w:footnotes xmlns:wpc="http://schemas.microsoft.com/office/word/2010/wordprocessingCanvas" xmlns:cx="http://schemas.microsoft.com/office/drawing/2014/chartex" xmlns:mc="http://schemas.openxmlformats.org/markup-compatibility/2006" xmlns:o="urn:schemas-microsoft-com:office:office" xmlns:r="http://schemas.openxmlformats.org/officeDocument/2006/relationships" xmlns:m="http://schemas.openxmlformats.org/officeDocument/2006/math" xmlns:v="urn:schemas-microsoft-com:vml" xmlns:wp14="http://schemas.microsoft.com/office/word/2010/wordprocessingDrawing" xmlns:wp="http://schemas.openxmlformats.org/drawingml/2006/wordprocessingDrawing" xmlns:w10="urn:schemas-microsoft-com:office:word" xmlns:w="http://schemas.openxmlformats.org/wordprocessingml/2006/main" xmlns:w14="http://schemas.microsoft.com/office/word/2010/wordml" xmlns:w15="http://schemas.microsoft.com/office/word/2012/wordml" xmlns:w16se="http://schemas.microsoft.com/office/word/2015/wordml/symex" xmlns:wpg="http://schemas.microsoft.com/office/word/2010/wordprocessingGroup" xmlns:wpi="http://schemas.microsoft.com/office/word/2010/wordprocessingInk" xmlns:wne="http://schemas.microsoft.com/office/word/2006/wordml" xmlns:wps="http://schemas.microsoft.com/office/word/2010/wordprocessingShape" mc:Ignorable="w14 w15 w16se wp14">
+<w:footnotes xmlns:wpc="http://schemas.microsoft.com/office/word/2010/wordprocessingCanvas" xmlns:cx="http://schemas.microsoft.com/office/drawing/2014/chartex" xmlns:cx1="http://schemas.microsoft.com/office/drawing/2015/9/8/chartex" xmlns:cx2="http://schemas.microsoft.com/office/drawing/2015/10/21/chartex" xmlns:cx3="http://schemas.microsoft.com/office/drawing/2016/5/9/chartex" xmlns:cx4="http://schemas.microsoft.com/office/drawing/2016/5/10/chartex" xmlns:cx5="http://schemas.microsoft.com/office/drawing/2016/5/11/chartex" xmlns:cx6="http://schemas.microsoft.com/office/drawing/2016/5/12/chartex" xmlns:cx7="http://schemas.microsoft.com/office/drawing/2016/5/13/chartex" xmlns:cx8="http://schemas.microsoft.com/office/drawing/2016/5/14/chartex" xmlns:mc="http://schemas.openxmlformats.org/markup-compatibility/2006" xmlns:aink="http://schemas.microsoft.com/office/drawing/2016/ink" xmlns:am3d="http://schemas.microsoft.com/office/drawing/2017/model3d" xmlns:o="urn:schemas-microsoft-com:office:office" xmlns:r="http://schemas.openxmlformats.org/officeDocument/2006/relationships" xmlns:m="http://schemas.openxmlformats.org/officeDocument/2006/math" xmlns:v="urn:schemas-microsoft-com:vml" xmlns:wp14="http://schemas.microsoft.com/office/word/2010/wordprocessingDrawing" xmlns:wp="http://schemas.openxmlformats.org/drawingml/2006/wordprocessingDrawing" xmlns:w10="urn:schemas-microsoft-com:office:word" xmlns:w="http://schemas.openxmlformats.org/wordprocessingml/2006/main" xmlns:w14="http://schemas.microsoft.com/office/word/2010/wordml" xmlns:w15="http://schemas.microsoft.com/office/word/2012/wordml" xmlns:w16cid="http://schemas.microsoft.com/office/word/2016/wordml/cid" xmlns:w16se="http://schemas.microsoft.com/office/word/2015/wordml/symex" xmlns:wpg="http://schemas.microsoft.com/office/word/2010/wordprocessingGroup" xmlns:wpi="http://schemas.microsoft.com/office/word/2010/wordprocessingInk" xmlns:wne="http://schemas.microsoft.com/office/word/2006/wordml" xmlns:wps="http://schemas.microsoft.com/office/word/2010/wordprocessingShape" mc:Ignorable="w14 w15 w16se w16cid wp14">
   <w:footnote w:type="separator" w:id="-1">
     <w:p>
       <w:pPr>
@@ -3573,7 +3582,7 @@
 </file>
 
 <file path=word/numbering.xml><?xml version="1.0" encoding="utf-8"?>
-<w:numbering xmlns:wpc="http://schemas.microsoft.com/office/word/2010/wordprocessingCanvas" xmlns:cx="http://schemas.microsoft.com/office/drawing/2014/chartex" xmlns:mc="http://schemas.openxmlformats.org/markup-compatibility/2006" xmlns:o="urn:schemas-microsoft-com:office:office" xmlns:r="http://schemas.openxmlformats.org/officeDocument/2006/relationships" xmlns:m="http://schemas.openxmlformats.org/officeDocument/2006/math" xmlns:v="urn:schemas-microsoft-com:vml" xmlns:wp14="http://schemas.microsoft.com/office/word/2010/wordprocessingDrawing" xmlns:wp="http://schemas.openxmlformats.org/drawingml/2006/wordprocessingDrawing" xmlns:w10="urn:schemas-microsoft-com:office:word" xmlns:w="http://schemas.openxmlformats.org/wordprocessingml/2006/main" xmlns:w14="http://schemas.microsoft.com/office/word/2010/wordml" xmlns:w15="http://schemas.microsoft.com/office/word/2012/wordml" xmlns:w16se="http://schemas.microsoft.com/office/word/2015/wordml/symex" xmlns:wpg="http://schemas.microsoft.com/office/word/2010/wordprocessingGroup" xmlns:wpi="http://schemas.microsoft.com/office/word/2010/wordprocessingInk" xmlns:wne="http://schemas.microsoft.com/office/word/2006/wordml" xmlns:wps="http://schemas.microsoft.com/office/word/2010/wordprocessingShape" mc:Ignorable="w14 w15 w16se wp14">
+<w:numbering xmlns:wpc="http://schemas.microsoft.com/office/word/2010/wordprocessingCanvas" xmlns:cx="http://schemas.microsoft.com/office/drawing/2014/chartex" xmlns:cx1="http://schemas.microsoft.com/office/drawing/2015/9/8/chartex" xmlns:cx2="http://schemas.microsoft.com/office/drawing/2015/10/21/chartex" xmlns:cx3="http://schemas.microsoft.com/office/drawing/2016/5/9/chartex" xmlns:cx4="http://schemas.microsoft.com/office/drawing/2016/5/10/chartex" xmlns:cx5="http://schemas.microsoft.com/office/drawing/2016/5/11/chartex" xmlns:cx6="http://schemas.microsoft.com/office/drawing/2016/5/12/chartex" xmlns:cx7="http://schemas.microsoft.com/office/drawing/2016/5/13/chartex" xmlns:cx8="http://schemas.microsoft.com/office/drawing/2016/5/14/chartex" xmlns:mc="http://schemas.openxmlformats.org/markup-compatibility/2006" xmlns:aink="http://schemas.microsoft.com/office/drawing/2016/ink" xmlns:am3d="http://schemas.microsoft.com/office/drawing/2017/model3d" xmlns:o="urn:schemas-microsoft-com:office:office" xmlns:r="http://schemas.openxmlformats.org/officeDocument/2006/relationships" xmlns:m="http://schemas.openxmlformats.org/officeDocument/2006/math" xmlns:v="urn:schemas-microsoft-com:vml" xmlns:wp14="http://schemas.microsoft.com/office/word/2010/wordprocessingDrawing" xmlns:wp="http://schemas.openxmlformats.org/drawingml/2006/wordprocessingDrawing" xmlns:w10="urn:schemas-microsoft-com:office:word" xmlns:w="http://schemas.openxmlformats.org/wordprocessingml/2006/main" xmlns:w14="http://schemas.microsoft.com/office/word/2010/wordml" xmlns:w15="http://schemas.microsoft.com/office/word/2012/wordml" xmlns:w16cid="http://schemas.microsoft.com/office/word/2016/wordml/cid" xmlns:w16se="http://schemas.microsoft.com/office/word/2015/wordml/symex" xmlns:wpg="http://schemas.microsoft.com/office/word/2010/wordprocessingGroup" xmlns:wpi="http://schemas.microsoft.com/office/word/2010/wordprocessingInk" xmlns:wne="http://schemas.microsoft.com/office/word/2006/wordml" xmlns:wps="http://schemas.microsoft.com/office/word/2010/wordprocessingShape" mc:Ignorable="w14 w15 w16se w16cid wp14">
   <w:abstractNum w:abstractNumId="0" w15:restartNumberingAfterBreak="0">
     <w:nsid w:val="1EE01D35"/>
     <w:multiLevelType w:val="multilevel"/>
@@ -3812,7 +3821,7 @@
 </file>
 
 <file path=word/styles.xml><?xml version="1.0" encoding="utf-8"?>
-<w:styles xmlns:mc="http://schemas.openxmlformats.org/markup-compatibility/2006" xmlns:r="http://schemas.openxmlformats.org/officeDocument/2006/relationships" xmlns:w="http://schemas.openxmlformats.org/wordprocessingml/2006/main" xmlns:w14="http://schemas.microsoft.com/office/word/2010/wordml" xmlns:w15="http://schemas.microsoft.com/office/word/2012/wordml" xmlns:w16se="http://schemas.microsoft.com/office/word/2015/wordml/symex" mc:Ignorable="w14 w15 w16se">
+<w:styles xmlns:mc="http://schemas.openxmlformats.org/markup-compatibility/2006" xmlns:r="http://schemas.openxmlformats.org/officeDocument/2006/relationships" xmlns:w="http://schemas.openxmlformats.org/wordprocessingml/2006/main" xmlns:w14="http://schemas.microsoft.com/office/word/2010/wordml" xmlns:w15="http://schemas.microsoft.com/office/word/2012/wordml" xmlns:w16cid="http://schemas.microsoft.com/office/word/2016/wordml/cid" xmlns:w16se="http://schemas.microsoft.com/office/word/2015/wordml/symex" mc:Ignorable="w14 w15 w16se w16cid">
   <w:docDefaults>
     <w:rPrDefault>
       <w:rPr>
@@ -3828,7 +3837,7 @@
       </w:pPr>
     </w:pPrDefault>
   </w:docDefaults>
-  <w:latentStyles w:defLockedState="0" w:defUIPriority="99" w:defSemiHidden="0" w:defUnhideWhenUsed="0" w:defQFormat="0" w:count="371">
+  <w:latentStyles w:defLockedState="0" w:defUIPriority="99" w:defSemiHidden="0" w:defUnhideWhenUsed="0" w:defQFormat="0" w:count="376">
     <w:lsdException w:name="Normal" w:uiPriority="0" w:qFormat="1"/>
     <w:lsdException w:name="heading 1" w:uiPriority="9" w:qFormat="1"/>
     <w:lsdException w:name="heading 2" w:semiHidden="1" w:uiPriority="9" w:unhideWhenUsed="1" w:qFormat="1"/>
@@ -3934,7 +3943,6 @@
     <w:lsdException w:name="HTML Sample" w:semiHidden="1" w:unhideWhenUsed="1"/>
     <w:lsdException w:name="HTML Typewriter" w:semiHidden="1" w:unhideWhenUsed="1"/>
     <w:lsdException w:name="HTML Variable" w:semiHidden="1" w:unhideWhenUsed="1"/>
-    <w:lsdException w:name="Normal Table" w:semiHidden="1" w:unhideWhenUsed="1"/>
     <w:lsdException w:name="annotation subject" w:semiHidden="1" w:unhideWhenUsed="1"/>
     <w:lsdException w:name="No List" w:semiHidden="1" w:unhideWhenUsed="1"/>
     <w:lsdException w:name="Outline List 1" w:semiHidden="1" w:unhideWhenUsed="1"/>
@@ -3977,11 +3985,8 @@
     <w:lsdException w:name="Table Contemporary" w:semiHidden="1" w:unhideWhenUsed="1"/>
     <w:lsdException w:name="Table Elegant" w:semiHidden="1" w:unhideWhenUsed="1"/>
     <w:lsdException w:name="Table Professional" w:semiHidden="1" w:unhideWhenUsed="1"/>
-    <w:lsdException w:name="Table Subtle 1" w:semiHidden="1" w:unhideWhenUsed="1"/>
     <w:lsdException w:name="Table Subtle 2" w:semiHidden="1" w:unhideWhenUsed="1"/>
     <w:lsdException w:name="Table Web 1" w:semiHidden="1" w:unhideWhenUsed="1"/>
-    <w:lsdException w:name="Table Web 2" w:semiHidden="1" w:unhideWhenUsed="1"/>
-    <w:lsdException w:name="Table Web 3" w:semiHidden="1" w:unhideWhenUsed="1"/>
     <w:lsdException w:name="Balloon Text" w:semiHidden="1" w:unhideWhenUsed="1"/>
     <w:lsdException w:name="Table Grid" w:uiPriority="39"/>
     <w:lsdException w:name="Table Theme" w:semiHidden="1" w:unhideWhenUsed="1"/>
@@ -4200,6 +4205,11 @@
     <w:lsdException w:name="List Table 5 Dark Accent 6" w:uiPriority="50"/>
     <w:lsdException w:name="List Table 6 Colorful Accent 6" w:uiPriority="51"/>
     <w:lsdException w:name="List Table 7 Colorful Accent 6" w:uiPriority="52"/>
+    <w:lsdException w:name="Mention" w:semiHidden="1" w:unhideWhenUsed="1"/>
+    <w:lsdException w:name="Smart Hyperlink" w:semiHidden="1" w:unhideWhenUsed="1"/>
+    <w:lsdException w:name="Hashtag" w:semiHidden="1" w:unhideWhenUsed="1"/>
+    <w:lsdException w:name="Unresolved Mention" w:semiHidden="1" w:unhideWhenUsed="1"/>
+    <w:lsdException w:name="Smart Link" w:semiHidden="1" w:unhideWhenUsed="1"/>
   </w:latentStyles>
   <w:style w:type="paragraph" w:default="1" w:styleId="Normale">
     <w:name w:val="Normal"/>

</xml_diff>

<commit_message>
flow chart vendita aggiunto
</commit_message>
<xml_diff>
--- a/Documentazione/Documentazione e-commerce sportivo.docx
+++ b/Documentazione/Documentazione e-commerce sportivo.docx
@@ -1,6 +1,6 @@
 
 <file path=word/document.xml><?xml version="1.0" encoding="utf-8"?>
-<w:document xmlns:wpc="http://schemas.microsoft.com/office/word/2010/wordprocessingCanvas" xmlns:cx="http://schemas.microsoft.com/office/drawing/2014/chartex" xmlns:cx1="http://schemas.microsoft.com/office/drawing/2015/9/8/chartex" xmlns:cx2="http://schemas.microsoft.com/office/drawing/2015/10/21/chartex" xmlns:cx3="http://schemas.microsoft.com/office/drawing/2016/5/9/chartex" xmlns:cx4="http://schemas.microsoft.com/office/drawing/2016/5/10/chartex" xmlns:cx5="http://schemas.microsoft.com/office/drawing/2016/5/11/chartex" xmlns:cx6="http://schemas.microsoft.com/office/drawing/2016/5/12/chartex" xmlns:cx7="http://schemas.microsoft.com/office/drawing/2016/5/13/chartex" xmlns:cx8="http://schemas.microsoft.com/office/drawing/2016/5/14/chartex" xmlns:mc="http://schemas.openxmlformats.org/markup-compatibility/2006" xmlns:aink="http://schemas.microsoft.com/office/drawing/2016/ink" xmlns:am3d="http://schemas.microsoft.com/office/drawing/2017/model3d" xmlns:o="urn:schemas-microsoft-com:office:office" xmlns:r="http://schemas.openxmlformats.org/officeDocument/2006/relationships" xmlns:m="http://schemas.openxmlformats.org/officeDocument/2006/math" xmlns:v="urn:schemas-microsoft-com:vml" xmlns:wp14="http://schemas.microsoft.com/office/word/2010/wordprocessingDrawing" xmlns:wp="http://schemas.openxmlformats.org/drawingml/2006/wordprocessingDrawing" xmlns:w10="urn:schemas-microsoft-com:office:word" xmlns:w="http://schemas.openxmlformats.org/wordprocessingml/2006/main" xmlns:w14="http://schemas.microsoft.com/office/word/2010/wordml" xmlns:w15="http://schemas.microsoft.com/office/word/2012/wordml" xmlns:w16cid="http://schemas.microsoft.com/office/word/2016/wordml/cid" xmlns:w16se="http://schemas.microsoft.com/office/word/2015/wordml/symex" xmlns:wpg="http://schemas.microsoft.com/office/word/2010/wordprocessingGroup" xmlns:wpi="http://schemas.microsoft.com/office/word/2010/wordprocessingInk" xmlns:wne="http://schemas.microsoft.com/office/word/2006/wordml" xmlns:wps="http://schemas.microsoft.com/office/word/2010/wordprocessingShape" mc:Ignorable="w14 w15 w16se w16cid wp14">
+<w:document xmlns:wpc="http://schemas.microsoft.com/office/word/2010/wordprocessingCanvas" xmlns:cx="http://schemas.microsoft.com/office/drawing/2014/chartex" xmlns:mc="http://schemas.openxmlformats.org/markup-compatibility/2006" xmlns:o="urn:schemas-microsoft-com:office:office" xmlns:r="http://schemas.openxmlformats.org/officeDocument/2006/relationships" xmlns:m="http://schemas.openxmlformats.org/officeDocument/2006/math" xmlns:v="urn:schemas-microsoft-com:vml" xmlns:wp14="http://schemas.microsoft.com/office/word/2010/wordprocessingDrawing" xmlns:wp="http://schemas.openxmlformats.org/drawingml/2006/wordprocessingDrawing" xmlns:w10="urn:schemas-microsoft-com:office:word" xmlns:w="http://schemas.openxmlformats.org/wordprocessingml/2006/main" xmlns:w14="http://schemas.microsoft.com/office/word/2010/wordml" xmlns:w15="http://schemas.microsoft.com/office/word/2012/wordml" xmlns:w16se="http://schemas.microsoft.com/office/word/2015/wordml/symex" xmlns:wpg="http://schemas.microsoft.com/office/word/2010/wordprocessingGroup" xmlns:wpi="http://schemas.microsoft.com/office/word/2010/wordprocessingInk" xmlns:wne="http://schemas.microsoft.com/office/word/2006/wordml" xmlns:wps="http://schemas.microsoft.com/office/word/2010/wordprocessingShape" mc:Ignorable="w14 w15 w16se wp14">
   <w:body>
     <w:p>
       <w:pPr>
@@ -2905,8 +2905,6 @@
           <w:rFonts w:ascii="Times New Roman" w:hAnsi="Times New Roman" w:cs="Times New Roman"/>
         </w:rPr>
       </w:pPr>
-      <w:bookmarkStart w:id="0" w:name="_GoBack"/>
-      <w:bookmarkEnd w:id="0"/>
     </w:p>
     <w:p>
       <w:pPr>
@@ -3418,17 +3416,20 @@
           <w:rFonts w:ascii="Times New Roman" w:hAnsi="Times New Roman" w:cs="Times New Roman"/>
         </w:rPr>
       </w:pPr>
-      <w:r>
-        <w:rPr>
+      <w:bookmarkStart w:id="0" w:name="_GoBack"/>
+      <w:bookmarkEnd w:id="0"/>
+      <w:r>
+        <w:rPr>
+          <w:rFonts w:ascii="Times New Roman" w:hAnsi="Times New Roman" w:cs="Times New Roman"/>
           <w:noProof/>
           <w:lang w:eastAsia="it-IT"/>
         </w:rPr>
         <w:lastRenderedPageBreak/>
         <w:drawing>
-          <wp:inline distT="0" distB="0" distL="0" distR="0" wp14:anchorId="5E16EE02" wp14:editId="0EE8BDF0">
-            <wp:extent cx="3036570" cy="9540033"/>
-            <wp:effectExtent l="0" t="0" r="0" b="4445"/>
-            <wp:docPr id="4" name="Immagine 4"/>
+          <wp:inline distT="0" distB="0" distL="0" distR="0" wp14:anchorId="60153563" wp14:editId="7F0E612A">
+            <wp:extent cx="2198370" cy="8887442"/>
+            <wp:effectExtent l="0" t="0" r="0" b="9525"/>
+            <wp:docPr id="3" name="Immagine 3"/>
             <wp:cNvGraphicFramePr>
               <a:graphicFrameLocks xmlns:a="http://schemas.openxmlformats.org/drawingml/2006/main" noChangeAspect="1"/>
             </wp:cNvGraphicFramePr>
@@ -3436,10 +3437,8 @@
               <a:graphicData uri="http://schemas.openxmlformats.org/drawingml/2006/picture">
                 <pic:pic xmlns:pic="http://schemas.openxmlformats.org/drawingml/2006/picture">
                   <pic:nvPicPr>
-                    <pic:cNvPr id="0" name="Picture 5"/>
-                    <pic:cNvPicPr>
-                      <a:picLocks noChangeAspect="1" noChangeArrowheads="1"/>
-                    </pic:cNvPicPr>
+                    <pic:cNvPr id="3" name="Untitled Diagram-Page-1 (1).png"/>
+                    <pic:cNvPicPr/>
                   </pic:nvPicPr>
                   <pic:blipFill>
                     <a:blip r:embed="rId11">
@@ -3449,23 +3448,18 @@
                         </a:ext>
                       </a:extLst>
                     </a:blip>
-                    <a:srcRect/>
                     <a:stretch>
                       <a:fillRect/>
                     </a:stretch>
                   </pic:blipFill>
-                  <pic:spPr bwMode="auto">
+                  <pic:spPr>
                     <a:xfrm>
                       <a:off x="0" y="0"/>
-                      <a:ext cx="3049310" cy="9580060"/>
+                      <a:ext cx="2199112" cy="8890440"/>
                     </a:xfrm>
                     <a:prstGeom prst="rect">
                       <a:avLst/>
                     </a:prstGeom>
-                    <a:noFill/>
-                    <a:ln>
-                      <a:noFill/>
-                    </a:ln>
                   </pic:spPr>
                 </pic:pic>
               </a:graphicData>
@@ -3486,7 +3480,7 @@
 </file>
 
 <file path=word/endnotes.xml><?xml version="1.0" encoding="utf-8"?>
-<w:endnotes xmlns:wpc="http://schemas.microsoft.com/office/word/2010/wordprocessingCanvas" xmlns:cx="http://schemas.microsoft.com/office/drawing/2014/chartex" xmlns:cx1="http://schemas.microsoft.com/office/drawing/2015/9/8/chartex" xmlns:cx2="http://schemas.microsoft.com/office/drawing/2015/10/21/chartex" xmlns:cx3="http://schemas.microsoft.com/office/drawing/2016/5/9/chartex" xmlns:cx4="http://schemas.microsoft.com/office/drawing/2016/5/10/chartex" xmlns:cx5="http://schemas.microsoft.com/office/drawing/2016/5/11/chartex" xmlns:cx6="http://schemas.microsoft.com/office/drawing/2016/5/12/chartex" xmlns:cx7="http://schemas.microsoft.com/office/drawing/2016/5/13/chartex" xmlns:cx8="http://schemas.microsoft.com/office/drawing/2016/5/14/chartex" xmlns:mc="http://schemas.openxmlformats.org/markup-compatibility/2006" xmlns:aink="http://schemas.microsoft.com/office/drawing/2016/ink" xmlns:am3d="http://schemas.microsoft.com/office/drawing/2017/model3d" xmlns:o="urn:schemas-microsoft-com:office:office" xmlns:r="http://schemas.openxmlformats.org/officeDocument/2006/relationships" xmlns:m="http://schemas.openxmlformats.org/officeDocument/2006/math" xmlns:v="urn:schemas-microsoft-com:vml" xmlns:wp14="http://schemas.microsoft.com/office/word/2010/wordprocessingDrawing" xmlns:wp="http://schemas.openxmlformats.org/drawingml/2006/wordprocessingDrawing" xmlns:w10="urn:schemas-microsoft-com:office:word" xmlns:w="http://schemas.openxmlformats.org/wordprocessingml/2006/main" xmlns:w14="http://schemas.microsoft.com/office/word/2010/wordml" xmlns:w15="http://schemas.microsoft.com/office/word/2012/wordml" xmlns:w16cid="http://schemas.microsoft.com/office/word/2016/wordml/cid" xmlns:w16se="http://schemas.microsoft.com/office/word/2015/wordml/symex" xmlns:wpg="http://schemas.microsoft.com/office/word/2010/wordprocessingGroup" xmlns:wpi="http://schemas.microsoft.com/office/word/2010/wordprocessingInk" xmlns:wne="http://schemas.microsoft.com/office/word/2006/wordml" xmlns:wps="http://schemas.microsoft.com/office/word/2010/wordprocessingShape" mc:Ignorable="w14 w15 w16se w16cid wp14">
+<w:endnotes xmlns:wpc="http://schemas.microsoft.com/office/word/2010/wordprocessingCanvas" xmlns:cx="http://schemas.microsoft.com/office/drawing/2014/chartex" xmlns:mc="http://schemas.openxmlformats.org/markup-compatibility/2006" xmlns:o="urn:schemas-microsoft-com:office:office" xmlns:r="http://schemas.openxmlformats.org/officeDocument/2006/relationships" xmlns:m="http://schemas.openxmlformats.org/officeDocument/2006/math" xmlns:v="urn:schemas-microsoft-com:vml" xmlns:wp14="http://schemas.microsoft.com/office/word/2010/wordprocessingDrawing" xmlns:wp="http://schemas.openxmlformats.org/drawingml/2006/wordprocessingDrawing" xmlns:w10="urn:schemas-microsoft-com:office:word" xmlns:w="http://schemas.openxmlformats.org/wordprocessingml/2006/main" xmlns:w14="http://schemas.microsoft.com/office/word/2010/wordml" xmlns:w15="http://schemas.microsoft.com/office/word/2012/wordml" xmlns:w16se="http://schemas.microsoft.com/office/word/2015/wordml/symex" xmlns:wpg="http://schemas.microsoft.com/office/word/2010/wordprocessingGroup" xmlns:wpi="http://schemas.microsoft.com/office/word/2010/wordprocessingInk" xmlns:wne="http://schemas.microsoft.com/office/word/2006/wordml" xmlns:wps="http://schemas.microsoft.com/office/word/2010/wordprocessingShape" mc:Ignorable="w14 w15 w16se wp14">
   <w:endnote w:type="separator" w:id="-1">
     <w:p>
       <w:pPr>
@@ -3511,7 +3505,7 @@
 </file>
 
 <file path=word/footer1.xml><?xml version="1.0" encoding="utf-8"?>
-<w:ftr xmlns:wpc="http://schemas.microsoft.com/office/word/2010/wordprocessingCanvas" xmlns:cx="http://schemas.microsoft.com/office/drawing/2014/chartex" xmlns:cx1="http://schemas.microsoft.com/office/drawing/2015/9/8/chartex" xmlns:cx2="http://schemas.microsoft.com/office/drawing/2015/10/21/chartex" xmlns:cx3="http://schemas.microsoft.com/office/drawing/2016/5/9/chartex" xmlns:cx4="http://schemas.microsoft.com/office/drawing/2016/5/10/chartex" xmlns:cx5="http://schemas.microsoft.com/office/drawing/2016/5/11/chartex" xmlns:cx6="http://schemas.microsoft.com/office/drawing/2016/5/12/chartex" xmlns:cx7="http://schemas.microsoft.com/office/drawing/2016/5/13/chartex" xmlns:cx8="http://schemas.microsoft.com/office/drawing/2016/5/14/chartex" xmlns:mc="http://schemas.openxmlformats.org/markup-compatibility/2006" xmlns:aink="http://schemas.microsoft.com/office/drawing/2016/ink" xmlns:am3d="http://schemas.microsoft.com/office/drawing/2017/model3d" xmlns:o="urn:schemas-microsoft-com:office:office" xmlns:r="http://schemas.openxmlformats.org/officeDocument/2006/relationships" xmlns:m="http://schemas.openxmlformats.org/officeDocument/2006/math" xmlns:v="urn:schemas-microsoft-com:vml" xmlns:wp14="http://schemas.microsoft.com/office/word/2010/wordprocessingDrawing" xmlns:wp="http://schemas.openxmlformats.org/drawingml/2006/wordprocessingDrawing" xmlns:w10="urn:schemas-microsoft-com:office:word" xmlns:w="http://schemas.openxmlformats.org/wordprocessingml/2006/main" xmlns:w14="http://schemas.microsoft.com/office/word/2010/wordml" xmlns:w15="http://schemas.microsoft.com/office/word/2012/wordml" xmlns:w16cid="http://schemas.microsoft.com/office/word/2016/wordml/cid" xmlns:w16se="http://schemas.microsoft.com/office/word/2015/wordml/symex" xmlns:wpg="http://schemas.microsoft.com/office/word/2010/wordprocessingGroup" xmlns:wpi="http://schemas.microsoft.com/office/word/2010/wordprocessingInk" xmlns:wne="http://schemas.microsoft.com/office/word/2006/wordml" xmlns:wps="http://schemas.microsoft.com/office/word/2010/wordprocessingShape" mc:Ignorable="w14 w15 w16se w16cid wp14">
+<w:ftr xmlns:wpc="http://schemas.microsoft.com/office/word/2010/wordprocessingCanvas" xmlns:cx="http://schemas.microsoft.com/office/drawing/2014/chartex" xmlns:mc="http://schemas.openxmlformats.org/markup-compatibility/2006" xmlns:o="urn:schemas-microsoft-com:office:office" xmlns:r="http://schemas.openxmlformats.org/officeDocument/2006/relationships" xmlns:m="http://schemas.openxmlformats.org/officeDocument/2006/math" xmlns:v="urn:schemas-microsoft-com:vml" xmlns:wp14="http://schemas.microsoft.com/office/word/2010/wordprocessingDrawing" xmlns:wp="http://schemas.openxmlformats.org/drawingml/2006/wordprocessingDrawing" xmlns:w10="urn:schemas-microsoft-com:office:word" xmlns:w="http://schemas.openxmlformats.org/wordprocessingml/2006/main" xmlns:w14="http://schemas.microsoft.com/office/word/2010/wordml" xmlns:w15="http://schemas.microsoft.com/office/word/2012/wordml" xmlns:w16se="http://schemas.microsoft.com/office/word/2015/wordml/symex" xmlns:wpg="http://schemas.microsoft.com/office/word/2010/wordprocessingGroup" xmlns:wpi="http://schemas.microsoft.com/office/word/2010/wordprocessingInk" xmlns:wne="http://schemas.microsoft.com/office/word/2006/wordml" xmlns:wps="http://schemas.microsoft.com/office/word/2010/wordprocessingShape" mc:Ignorable="w14 w15 w16se wp14">
   <w:sdt>
     <w:sdtPr>
       <w:id w:val="82276031"/>
@@ -3557,7 +3551,7 @@
 </file>
 
 <file path=word/footnotes.xml><?xml version="1.0" encoding="utf-8"?>
-<w:footnotes xmlns:wpc="http://schemas.microsoft.com/office/word/2010/wordprocessingCanvas" xmlns:cx="http://schemas.microsoft.com/office/drawing/2014/chartex" xmlns:cx1="http://schemas.microsoft.com/office/drawing/2015/9/8/chartex" xmlns:cx2="http://schemas.microsoft.com/office/drawing/2015/10/21/chartex" xmlns:cx3="http://schemas.microsoft.com/office/drawing/2016/5/9/chartex" xmlns:cx4="http://schemas.microsoft.com/office/drawing/2016/5/10/chartex" xmlns:cx5="http://schemas.microsoft.com/office/drawing/2016/5/11/chartex" xmlns:cx6="http://schemas.microsoft.com/office/drawing/2016/5/12/chartex" xmlns:cx7="http://schemas.microsoft.com/office/drawing/2016/5/13/chartex" xmlns:cx8="http://schemas.microsoft.com/office/drawing/2016/5/14/chartex" xmlns:mc="http://schemas.openxmlformats.org/markup-compatibility/2006" xmlns:aink="http://schemas.microsoft.com/office/drawing/2016/ink" xmlns:am3d="http://schemas.microsoft.com/office/drawing/2017/model3d" xmlns:o="urn:schemas-microsoft-com:office:office" xmlns:r="http://schemas.openxmlformats.org/officeDocument/2006/relationships" xmlns:m="http://schemas.openxmlformats.org/officeDocument/2006/math" xmlns:v="urn:schemas-microsoft-com:vml" xmlns:wp14="http://schemas.microsoft.com/office/word/2010/wordprocessingDrawing" xmlns:wp="http://schemas.openxmlformats.org/drawingml/2006/wordprocessingDrawing" xmlns:w10="urn:schemas-microsoft-com:office:word" xmlns:w="http://schemas.openxmlformats.org/wordprocessingml/2006/main" xmlns:w14="http://schemas.microsoft.com/office/word/2010/wordml" xmlns:w15="http://schemas.microsoft.com/office/word/2012/wordml" xmlns:w16cid="http://schemas.microsoft.com/office/word/2016/wordml/cid" xmlns:w16se="http://schemas.microsoft.com/office/word/2015/wordml/symex" xmlns:wpg="http://schemas.microsoft.com/office/word/2010/wordprocessingGroup" xmlns:wpi="http://schemas.microsoft.com/office/word/2010/wordprocessingInk" xmlns:wne="http://schemas.microsoft.com/office/word/2006/wordml" xmlns:wps="http://schemas.microsoft.com/office/word/2010/wordprocessingShape" mc:Ignorable="w14 w15 w16se w16cid wp14">
+<w:footnotes xmlns:wpc="http://schemas.microsoft.com/office/word/2010/wordprocessingCanvas" xmlns:cx="http://schemas.microsoft.com/office/drawing/2014/chartex" xmlns:mc="http://schemas.openxmlformats.org/markup-compatibility/2006" xmlns:o="urn:schemas-microsoft-com:office:office" xmlns:r="http://schemas.openxmlformats.org/officeDocument/2006/relationships" xmlns:m="http://schemas.openxmlformats.org/officeDocument/2006/math" xmlns:v="urn:schemas-microsoft-com:vml" xmlns:wp14="http://schemas.microsoft.com/office/word/2010/wordprocessingDrawing" xmlns:wp="http://schemas.openxmlformats.org/drawingml/2006/wordprocessingDrawing" xmlns:w10="urn:schemas-microsoft-com:office:word" xmlns:w="http://schemas.openxmlformats.org/wordprocessingml/2006/main" xmlns:w14="http://schemas.microsoft.com/office/word/2010/wordml" xmlns:w15="http://schemas.microsoft.com/office/word/2012/wordml" xmlns:w16se="http://schemas.microsoft.com/office/word/2015/wordml/symex" xmlns:wpg="http://schemas.microsoft.com/office/word/2010/wordprocessingGroup" xmlns:wpi="http://schemas.microsoft.com/office/word/2010/wordprocessingInk" xmlns:wne="http://schemas.microsoft.com/office/word/2006/wordml" xmlns:wps="http://schemas.microsoft.com/office/word/2010/wordprocessingShape" mc:Ignorable="w14 w15 w16se wp14">
   <w:footnote w:type="separator" w:id="-1">
     <w:p>
       <w:pPr>
@@ -3582,7 +3576,7 @@
 </file>
 
 <file path=word/numbering.xml><?xml version="1.0" encoding="utf-8"?>
-<w:numbering xmlns:wpc="http://schemas.microsoft.com/office/word/2010/wordprocessingCanvas" xmlns:cx="http://schemas.microsoft.com/office/drawing/2014/chartex" xmlns:cx1="http://schemas.microsoft.com/office/drawing/2015/9/8/chartex" xmlns:cx2="http://schemas.microsoft.com/office/drawing/2015/10/21/chartex" xmlns:cx3="http://schemas.microsoft.com/office/drawing/2016/5/9/chartex" xmlns:cx4="http://schemas.microsoft.com/office/drawing/2016/5/10/chartex" xmlns:cx5="http://schemas.microsoft.com/office/drawing/2016/5/11/chartex" xmlns:cx6="http://schemas.microsoft.com/office/drawing/2016/5/12/chartex" xmlns:cx7="http://schemas.microsoft.com/office/drawing/2016/5/13/chartex" xmlns:cx8="http://schemas.microsoft.com/office/drawing/2016/5/14/chartex" xmlns:mc="http://schemas.openxmlformats.org/markup-compatibility/2006" xmlns:aink="http://schemas.microsoft.com/office/drawing/2016/ink" xmlns:am3d="http://schemas.microsoft.com/office/drawing/2017/model3d" xmlns:o="urn:schemas-microsoft-com:office:office" xmlns:r="http://schemas.openxmlformats.org/officeDocument/2006/relationships" xmlns:m="http://schemas.openxmlformats.org/officeDocument/2006/math" xmlns:v="urn:schemas-microsoft-com:vml" xmlns:wp14="http://schemas.microsoft.com/office/word/2010/wordprocessingDrawing" xmlns:wp="http://schemas.openxmlformats.org/drawingml/2006/wordprocessingDrawing" xmlns:w10="urn:schemas-microsoft-com:office:word" xmlns:w="http://schemas.openxmlformats.org/wordprocessingml/2006/main" xmlns:w14="http://schemas.microsoft.com/office/word/2010/wordml" xmlns:w15="http://schemas.microsoft.com/office/word/2012/wordml" xmlns:w16cid="http://schemas.microsoft.com/office/word/2016/wordml/cid" xmlns:w16se="http://schemas.microsoft.com/office/word/2015/wordml/symex" xmlns:wpg="http://schemas.microsoft.com/office/word/2010/wordprocessingGroup" xmlns:wpi="http://schemas.microsoft.com/office/word/2010/wordprocessingInk" xmlns:wne="http://schemas.microsoft.com/office/word/2006/wordml" xmlns:wps="http://schemas.microsoft.com/office/word/2010/wordprocessingShape" mc:Ignorable="w14 w15 w16se w16cid wp14">
+<w:numbering xmlns:wpc="http://schemas.microsoft.com/office/word/2010/wordprocessingCanvas" xmlns:cx="http://schemas.microsoft.com/office/drawing/2014/chartex" xmlns:mc="http://schemas.openxmlformats.org/markup-compatibility/2006" xmlns:o="urn:schemas-microsoft-com:office:office" xmlns:r="http://schemas.openxmlformats.org/officeDocument/2006/relationships" xmlns:m="http://schemas.openxmlformats.org/officeDocument/2006/math" xmlns:v="urn:schemas-microsoft-com:vml" xmlns:wp14="http://schemas.microsoft.com/office/word/2010/wordprocessingDrawing" xmlns:wp="http://schemas.openxmlformats.org/drawingml/2006/wordprocessingDrawing" xmlns:w10="urn:schemas-microsoft-com:office:word" xmlns:w="http://schemas.openxmlformats.org/wordprocessingml/2006/main" xmlns:w14="http://schemas.microsoft.com/office/word/2010/wordml" xmlns:w15="http://schemas.microsoft.com/office/word/2012/wordml" xmlns:w16se="http://schemas.microsoft.com/office/word/2015/wordml/symex" xmlns:wpg="http://schemas.microsoft.com/office/word/2010/wordprocessingGroup" xmlns:wpi="http://schemas.microsoft.com/office/word/2010/wordprocessingInk" xmlns:wne="http://schemas.microsoft.com/office/word/2006/wordml" xmlns:wps="http://schemas.microsoft.com/office/word/2010/wordprocessingShape" mc:Ignorable="w14 w15 w16se wp14">
   <w:abstractNum w:abstractNumId="0" w15:restartNumberingAfterBreak="0">
     <w:nsid w:val="1EE01D35"/>
     <w:multiLevelType w:val="multilevel"/>
@@ -3821,7 +3815,7 @@
 </file>
 
 <file path=word/styles.xml><?xml version="1.0" encoding="utf-8"?>
-<w:styles xmlns:mc="http://schemas.openxmlformats.org/markup-compatibility/2006" xmlns:r="http://schemas.openxmlformats.org/officeDocument/2006/relationships" xmlns:w="http://schemas.openxmlformats.org/wordprocessingml/2006/main" xmlns:w14="http://schemas.microsoft.com/office/word/2010/wordml" xmlns:w15="http://schemas.microsoft.com/office/word/2012/wordml" xmlns:w16cid="http://schemas.microsoft.com/office/word/2016/wordml/cid" xmlns:w16se="http://schemas.microsoft.com/office/word/2015/wordml/symex" mc:Ignorable="w14 w15 w16se w16cid">
+<w:styles xmlns:mc="http://schemas.openxmlformats.org/markup-compatibility/2006" xmlns:r="http://schemas.openxmlformats.org/officeDocument/2006/relationships" xmlns:w="http://schemas.openxmlformats.org/wordprocessingml/2006/main" xmlns:w14="http://schemas.microsoft.com/office/word/2010/wordml" xmlns:w15="http://schemas.microsoft.com/office/word/2012/wordml" xmlns:w16se="http://schemas.microsoft.com/office/word/2015/wordml/symex" mc:Ignorable="w14 w15 w16se">
   <w:docDefaults>
     <w:rPrDefault>
       <w:rPr>
@@ -3837,7 +3831,7 @@
       </w:pPr>
     </w:pPrDefault>
   </w:docDefaults>
-  <w:latentStyles w:defLockedState="0" w:defUIPriority="99" w:defSemiHidden="0" w:defUnhideWhenUsed="0" w:defQFormat="0" w:count="376">
+  <w:latentStyles w:defLockedState="0" w:defUIPriority="99" w:defSemiHidden="0" w:defUnhideWhenUsed="0" w:defQFormat="0" w:count="371">
     <w:lsdException w:name="Normal" w:uiPriority="0" w:qFormat="1"/>
     <w:lsdException w:name="heading 1" w:uiPriority="9" w:qFormat="1"/>
     <w:lsdException w:name="heading 2" w:semiHidden="1" w:uiPriority="9" w:unhideWhenUsed="1" w:qFormat="1"/>
@@ -3943,6 +3937,7 @@
     <w:lsdException w:name="HTML Sample" w:semiHidden="1" w:unhideWhenUsed="1"/>
     <w:lsdException w:name="HTML Typewriter" w:semiHidden="1" w:unhideWhenUsed="1"/>
     <w:lsdException w:name="HTML Variable" w:semiHidden="1" w:unhideWhenUsed="1"/>
+    <w:lsdException w:name="Normal Table" w:semiHidden="1" w:unhideWhenUsed="1"/>
     <w:lsdException w:name="annotation subject" w:semiHidden="1" w:unhideWhenUsed="1"/>
     <w:lsdException w:name="No List" w:semiHidden="1" w:unhideWhenUsed="1"/>
     <w:lsdException w:name="Outline List 1" w:semiHidden="1" w:unhideWhenUsed="1"/>
@@ -3985,8 +3980,11 @@
     <w:lsdException w:name="Table Contemporary" w:semiHidden="1" w:unhideWhenUsed="1"/>
     <w:lsdException w:name="Table Elegant" w:semiHidden="1" w:unhideWhenUsed="1"/>
     <w:lsdException w:name="Table Professional" w:semiHidden="1" w:unhideWhenUsed="1"/>
+    <w:lsdException w:name="Table Subtle 1" w:semiHidden="1" w:unhideWhenUsed="1"/>
     <w:lsdException w:name="Table Subtle 2" w:semiHidden="1" w:unhideWhenUsed="1"/>
     <w:lsdException w:name="Table Web 1" w:semiHidden="1" w:unhideWhenUsed="1"/>
+    <w:lsdException w:name="Table Web 2" w:semiHidden="1" w:unhideWhenUsed="1"/>
+    <w:lsdException w:name="Table Web 3" w:semiHidden="1" w:unhideWhenUsed="1"/>
     <w:lsdException w:name="Balloon Text" w:semiHidden="1" w:unhideWhenUsed="1"/>
     <w:lsdException w:name="Table Grid" w:uiPriority="39"/>
     <w:lsdException w:name="Table Theme" w:semiHidden="1" w:unhideWhenUsed="1"/>
@@ -4205,11 +4203,6 @@
     <w:lsdException w:name="List Table 5 Dark Accent 6" w:uiPriority="50"/>
     <w:lsdException w:name="List Table 6 Colorful Accent 6" w:uiPriority="51"/>
     <w:lsdException w:name="List Table 7 Colorful Accent 6" w:uiPriority="52"/>
-    <w:lsdException w:name="Mention" w:semiHidden="1" w:unhideWhenUsed="1"/>
-    <w:lsdException w:name="Smart Hyperlink" w:semiHidden="1" w:unhideWhenUsed="1"/>
-    <w:lsdException w:name="Hashtag" w:semiHidden="1" w:unhideWhenUsed="1"/>
-    <w:lsdException w:name="Unresolved Mention" w:semiHidden="1" w:unhideWhenUsed="1"/>
-    <w:lsdException w:name="Smart Link" w:semiHidden="1" w:unhideWhenUsed="1"/>
   </w:latentStyles>
   <w:style w:type="paragraph" w:default="1" w:styleId="Normale">
     <w:name w:val="Normal"/>

</xml_diff>